<commit_message>
include model with offset in inferential report
</commit_message>
<xml_diff>
--- a/03_generated-reports/02_Inferential-report.docx
+++ b/03_generated-reports/02_Inferential-report.docx
@@ -54,7 +54,7 @@
         </w:p>
       </w:sdtContent>
     </w:sdt>
-    <w:bookmarkStart w:id="33" w:name="total-interactions"/>
+    <w:bookmarkStart w:id="37" w:name="total-interactions"/>
     <w:p>
       <w:pPr>
         <w:pStyle w:val="Heading1"/>
@@ -63,7 +63,7 @@
         <w:t xml:space="preserve">1. Total interactions</w:t>
       </w:r>
     </w:p>
-    <w:bookmarkStart w:id="24" w:name="by-university"/>
+    <w:bookmarkStart w:id="28" w:name="by-university"/>
     <w:p>
       <w:pPr>
         <w:pStyle w:val="Heading2"/>
@@ -2750,8 +2750,2543 @@
         </w:drawing>
       </w:r>
     </w:p>
-    <w:bookmarkEnd w:id="24"/>
-    <w:bookmarkStart w:id="32" w:name="by-category"/>
+    <w:bookmarkStart w:id="27" w:name="with-an-offset"/>
+    <w:p>
+      <w:pPr>
+        <w:pStyle w:val="Heading3"/>
+      </w:pPr>
+      <w:r>
+        <w:t xml:space="preserve">1.1.1 With an offset</w:t>
+      </w:r>
+    </w:p>
+    <w:p>
+      <w:pPr>
+        <w:pStyle w:val="FirstParagraph"/>
+      </w:pPr>
+      <w:r>
+        <w:t xml:space="preserve">When we run the same model but adding an offset for the number of days a post has been up, recognizing that posts that have been up longer have had more of an opportunity to accrue likes, results are similar but the differences become less stark.</w:t>
+      </w:r>
+    </w:p>
+    <w:tbl xmlns:w="http://schemas.openxmlformats.org/wordprocessingml/2006/main" xmlns:r="http://schemas.openxmlformats.org/officeDocument/2006/relationships" xmlns:w14="http://schemas.microsoft.com/office/word/2010/wordml" xmlns:wp="http://schemas.openxmlformats.org/drawingml/2006/wordprocessingDrawing" xmlns:a="http://schemas.openxmlformats.org/drawingml/2006/main" xmlns:pic="http://schemas.openxmlformats.org/drawingml/2006/picture">
+      <w:tblPr>
+        <w:tblLayout w:type="fixed"/>
+        <w:jc w:val="center"/>
+        <w:tblLook w:firstRow="1" w:lastRow="0" w:firstColumn="0" w:lastColumn="0" w:noHBand="0" w:noVBand="1"/>
+      </w:tblPr>
+      <w:tblGrid>
+        <w:gridCol w:w="3636"/>
+        <w:gridCol w:w="839"/>
+        <w:gridCol w:w="1389"/>
+        <w:gridCol w:w="1181"/>
+      </w:tblGrid>
+      <w:tr>
+        <w:trPr>
+          <w:trHeight w:val="615" w:hRule="auto"/>
+          <w:tblHeader/>
+        </w:trPr>
+        header 1
+        <w:tc>
+          <w:tcPr>
+            <w:tcBorders>
+              <w:bottom w:val="single" w:sz="8" w:space="0" w:color="000000"/>
+              <w:top w:val="single" w:sz="8" w:space="0" w:color="000000"/>
+              <w:left w:val="none" w:sz="0" w:space="0" w:color="000000"/>
+              <w:right w:val="none" w:sz="0" w:space="0" w:color="000000"/>
+            </w:tcBorders>
+            <w:shd w:val="clear" w:color="auto" w:fill="FFFFFF"/>
+            <w:tcMar>
+              <w:top w:w="0" w:type="dxa"/>
+              <w:bottom w:w="0" w:type="dxa"/>
+              <w:left w:w="0" w:type="dxa"/>
+              <w:right w:w="0" w:type="dxa"/>
+            </w:tcMar>
+            <w:vAlign w:val="center"/>
+          </w:tcPr>
+          <w:p>
+            <w:pPr>
+              <w:pStyle w:val="Normal"/>
+              <w:jc w:val="left"/>
+              <w:pBdr>
+                <w:bottom w:val="none" w:sz="0" w:space="0" w:color="000000"/>
+                <w:top w:val="none" w:sz="0" w:space="0" w:color="000000"/>
+                <w:left w:val="none" w:sz="0" w:space="0" w:color="000000"/>
+                <w:right w:val="none" w:sz="0" w:space="0" w:color="000000"/>
+              </w:pBdr>
+              <w:spacing w:after="40" w:before="40" w:line="240"/>
+              <w:ind w:left="100" w:right="100" w:firstLine="0" w:firstLineChars="0"/>
+            </w:pPr>
+            <w:r xmlns:w="http://schemas.openxmlformats.org/wordprocessingml/2006/main" xmlns:wp="http://schemas.openxmlformats.org/drawingml/2006/wordprocessingDrawing" xmlns:r="http://schemas.openxmlformats.org/officeDocument/2006/relationships" xmlns:w14="http://schemas.microsoft.com/office/word/2010/wordml">
+              <w:rPr>
+                <w:rFonts w:ascii="Helvetica" w:hAnsi="Helvetica" w:eastAsia="Helvetica" w:cs="Helvetica"/>
+                <w:i w:val="false"/>
+                <w:b w:val="true"/>
+                <w:u w:val="none"/>
+                <w:sz w:val="22"/>
+                <w:szCs w:val="22"/>
+                <w:color w:val="000000"/>
+              </w:rPr>
+              <w:t xml:space="preserve">Characteristic</w:t>
+            </w:r>
+          </w:p>
+        </w:tc>
+        <w:tc>
+          <w:tcPr>
+            <w:tcBorders>
+              <w:bottom w:val="single" w:sz="8" w:space="0" w:color="000000"/>
+              <w:top w:val="single" w:sz="8" w:space="0" w:color="000000"/>
+              <w:left w:val="none" w:sz="0" w:space="0" w:color="000000"/>
+              <w:right w:val="none" w:sz="0" w:space="0" w:color="000000"/>
+            </w:tcBorders>
+            <w:shd w:val="clear" w:color="auto" w:fill="FFFFFF"/>
+            <w:tcMar>
+              <w:top w:w="0" w:type="dxa"/>
+              <w:bottom w:w="0" w:type="dxa"/>
+              <w:left w:w="0" w:type="dxa"/>
+              <w:right w:w="0" w:type="dxa"/>
+            </w:tcMar>
+            <w:vAlign w:val="center"/>
+          </w:tcPr>
+          <w:p>
+            <w:pPr>
+              <w:pStyle w:val="Normal"/>
+              <w:jc w:val="center"/>
+              <w:pBdr>
+                <w:bottom w:val="none" w:sz="0" w:space="0" w:color="000000"/>
+                <w:top w:val="none" w:sz="0" w:space="0" w:color="000000"/>
+                <w:left w:val="none" w:sz="0" w:space="0" w:color="000000"/>
+                <w:right w:val="none" w:sz="0" w:space="0" w:color="000000"/>
+              </w:pBdr>
+              <w:spacing w:after="40" w:before="40" w:line="240"/>
+              <w:ind w:left="100" w:right="100" w:firstLine="0" w:firstLineChars="0"/>
+            </w:pPr>
+            <w:r xmlns:w="http://schemas.openxmlformats.org/wordprocessingml/2006/main" xmlns:wp="http://schemas.openxmlformats.org/drawingml/2006/wordprocessingDrawing" xmlns:r="http://schemas.openxmlformats.org/officeDocument/2006/relationships" xmlns:w14="http://schemas.microsoft.com/office/word/2010/wordml">
+              <w:rPr>
+                <w:rFonts w:ascii="Helvetica" w:hAnsi="Helvetica" w:eastAsia="Helvetica" w:cs="Helvetica"/>
+                <w:i w:val="false"/>
+                <w:b w:val="true"/>
+                <w:u w:val="none"/>
+                <w:sz w:val="22"/>
+                <w:szCs w:val="22"/>
+                <w:color w:val="000000"/>
+              </w:rPr>
+              <w:t xml:space="preserve">IRR</w:t>
+            </w:r>
+            <w:r xmlns:w="http://schemas.openxmlformats.org/wordprocessingml/2006/main" xmlns:wp="http://schemas.openxmlformats.org/drawingml/2006/wordprocessingDrawing" xmlns:r="http://schemas.openxmlformats.org/officeDocument/2006/relationships" xmlns:w14="http://schemas.microsoft.com/office/word/2010/wordml">
+              <w:rPr>
+                <w:rFonts w:ascii="Helvetica" w:hAnsi="Helvetica" w:eastAsia="Helvetica" w:cs="Helvetica"/>
+                <w:i w:val="false"/>
+                <w:b w:val="false"/>
+                <w:u w:val="none"/>
+                <w:vertAlign w:val="superscript"/>
+                <w:sz w:val="22"/>
+                <w:szCs w:val="22"/>
+                <w:color w:val="000000"/>
+              </w:rPr>
+              <w:t xml:space="preserve">1</w:t>
+            </w:r>
+          </w:p>
+        </w:tc>
+        <w:tc>
+          <w:tcPr>
+            <w:tcBorders>
+              <w:bottom w:val="single" w:sz="8" w:space="0" w:color="000000"/>
+              <w:top w:val="single" w:sz="8" w:space="0" w:color="000000"/>
+              <w:left w:val="none" w:sz="0" w:space="0" w:color="000000"/>
+              <w:right w:val="none" w:sz="0" w:space="0" w:color="000000"/>
+            </w:tcBorders>
+            <w:shd w:val="clear" w:color="auto" w:fill="FFFFFF"/>
+            <w:tcMar>
+              <w:top w:w="0" w:type="dxa"/>
+              <w:bottom w:w="0" w:type="dxa"/>
+              <w:left w:w="0" w:type="dxa"/>
+              <w:right w:w="0" w:type="dxa"/>
+            </w:tcMar>
+            <w:vAlign w:val="center"/>
+          </w:tcPr>
+          <w:p>
+            <w:pPr>
+              <w:pStyle w:val="Normal"/>
+              <w:jc w:val="center"/>
+              <w:pBdr>
+                <w:bottom w:val="none" w:sz="0" w:space="0" w:color="000000"/>
+                <w:top w:val="none" w:sz="0" w:space="0" w:color="000000"/>
+                <w:left w:val="none" w:sz="0" w:space="0" w:color="000000"/>
+                <w:right w:val="none" w:sz="0" w:space="0" w:color="000000"/>
+              </w:pBdr>
+              <w:spacing w:after="40" w:before="40" w:line="240"/>
+              <w:ind w:left="100" w:right="100" w:firstLine="0" w:firstLineChars="0"/>
+            </w:pPr>
+            <w:r xmlns:w="http://schemas.openxmlformats.org/wordprocessingml/2006/main" xmlns:wp="http://schemas.openxmlformats.org/drawingml/2006/wordprocessingDrawing" xmlns:r="http://schemas.openxmlformats.org/officeDocument/2006/relationships" xmlns:w14="http://schemas.microsoft.com/office/word/2010/wordml">
+              <w:rPr>
+                <w:rFonts w:ascii="Helvetica" w:hAnsi="Helvetica" w:eastAsia="Helvetica" w:cs="Helvetica"/>
+                <w:i w:val="false"/>
+                <w:b w:val="true"/>
+                <w:u w:val="none"/>
+                <w:sz w:val="22"/>
+                <w:szCs w:val="22"/>
+                <w:color w:val="000000"/>
+              </w:rPr>
+              <w:t xml:space="preserve">95% CI</w:t>
+            </w:r>
+            <w:r xmlns:w="http://schemas.openxmlformats.org/wordprocessingml/2006/main" xmlns:wp="http://schemas.openxmlformats.org/drawingml/2006/wordprocessingDrawing" xmlns:r="http://schemas.openxmlformats.org/officeDocument/2006/relationships" xmlns:w14="http://schemas.microsoft.com/office/word/2010/wordml">
+              <w:rPr>
+                <w:rFonts w:ascii="Helvetica" w:hAnsi="Helvetica" w:eastAsia="Helvetica" w:cs="Helvetica"/>
+                <w:i w:val="false"/>
+                <w:b w:val="false"/>
+                <w:u w:val="none"/>
+                <w:vertAlign w:val="superscript"/>
+                <w:sz w:val="22"/>
+                <w:szCs w:val="22"/>
+                <w:color w:val="000000"/>
+              </w:rPr>
+              <w:t xml:space="preserve">1</w:t>
+            </w:r>
+          </w:p>
+        </w:tc>
+        <w:tc>
+          <w:tcPr>
+            <w:tcBorders>
+              <w:bottom w:val="single" w:sz="8" w:space="0" w:color="000000"/>
+              <w:top w:val="single" w:sz="8" w:space="0" w:color="000000"/>
+              <w:left w:val="none" w:sz="0" w:space="0" w:color="000000"/>
+              <w:right w:val="none" w:sz="0" w:space="0" w:color="000000"/>
+            </w:tcBorders>
+            <w:shd w:val="clear" w:color="auto" w:fill="FFFFFF"/>
+            <w:tcMar>
+              <w:top w:w="0" w:type="dxa"/>
+              <w:bottom w:w="0" w:type="dxa"/>
+              <w:left w:w="0" w:type="dxa"/>
+              <w:right w:w="0" w:type="dxa"/>
+            </w:tcMar>
+            <w:vAlign w:val="center"/>
+          </w:tcPr>
+          <w:p>
+            <w:pPr>
+              <w:pStyle w:val="Normal"/>
+              <w:jc w:val="center"/>
+              <w:pBdr>
+                <w:bottom w:val="none" w:sz="0" w:space="0" w:color="000000"/>
+                <w:top w:val="none" w:sz="0" w:space="0" w:color="000000"/>
+                <w:left w:val="none" w:sz="0" w:space="0" w:color="000000"/>
+                <w:right w:val="none" w:sz="0" w:space="0" w:color="000000"/>
+              </w:pBdr>
+              <w:spacing w:after="40" w:before="40" w:line="240"/>
+              <w:ind w:left="100" w:right="100" w:firstLine="0" w:firstLineChars="0"/>
+            </w:pPr>
+            <w:r xmlns:w="http://schemas.openxmlformats.org/wordprocessingml/2006/main" xmlns:wp="http://schemas.openxmlformats.org/drawingml/2006/wordprocessingDrawing" xmlns:r="http://schemas.openxmlformats.org/officeDocument/2006/relationships" xmlns:w14="http://schemas.microsoft.com/office/word/2010/wordml">
+              <w:rPr>
+                <w:rFonts w:ascii="Helvetica" w:hAnsi="Helvetica" w:eastAsia="Helvetica" w:cs="Helvetica"/>
+                <w:i w:val="false"/>
+                <w:b w:val="true"/>
+                <w:u w:val="none"/>
+                <w:sz w:val="22"/>
+                <w:szCs w:val="22"/>
+                <w:color w:val="000000"/>
+              </w:rPr>
+              <w:t xml:space="preserve">p-value</w:t>
+            </w:r>
+          </w:p>
+        </w:tc>
+      </w:tr>
+      <w:tr>
+        <w:trPr>
+          <w:trHeight w:val="617" w:hRule="auto"/>
+        </w:trPr>
+        body 1
+        <w:tc>
+          <w:tcPr>
+            <w:tcBorders>
+              <w:bottom w:val="none" w:sz="0" w:space="0" w:color="000000"/>
+              <w:top w:val="single" w:sz="8" w:space="0" w:color="000000"/>
+              <w:left w:val="none" w:sz="0" w:space="0" w:color="000000"/>
+              <w:right w:val="none" w:sz="0" w:space="0" w:color="000000"/>
+            </w:tcBorders>
+            <w:shd w:val="clear" w:color="auto" w:fill="FFFFFF"/>
+            <w:tcMar>
+              <w:top w:w="0" w:type="dxa"/>
+              <w:bottom w:w="0" w:type="dxa"/>
+              <w:left w:w="0" w:type="dxa"/>
+              <w:right w:w="0" w:type="dxa"/>
+            </w:tcMar>
+            <w:vAlign w:val="top"/>
+          </w:tcPr>
+          <w:p>
+            <w:pPr>
+              <w:pStyle w:val="Normal"/>
+              <w:jc w:val="left"/>
+              <w:pBdr>
+                <w:bottom w:val="none" w:sz="0" w:space="0" w:color="000000"/>
+                <w:top w:val="none" w:sz="0" w:space="0" w:color="000000"/>
+                <w:left w:val="none" w:sz="0" w:space="0" w:color="000000"/>
+                <w:right w:val="none" w:sz="0" w:space="0" w:color="000000"/>
+              </w:pBdr>
+              <w:spacing w:after="100" w:before="100" w:line="240"/>
+              <w:ind w:left="100" w:right="100" w:firstLine="0" w:firstLineChars="0"/>
+            </w:pPr>
+            <w:r xmlns:w="http://schemas.openxmlformats.org/wordprocessingml/2006/main" xmlns:wp="http://schemas.openxmlformats.org/drawingml/2006/wordprocessingDrawing" xmlns:r="http://schemas.openxmlformats.org/officeDocument/2006/relationships" xmlns:w14="http://schemas.microsoft.com/office/word/2010/wordml">
+              <w:rPr>
+                <w:rFonts w:ascii="Helvetica" w:hAnsi="Helvetica" w:eastAsia="Helvetica" w:cs="Helvetica"/>
+                <w:i w:val="false"/>
+                <w:b w:val="false"/>
+                <w:u w:val="none"/>
+                <w:sz w:val="22"/>
+                <w:szCs w:val="22"/>
+                <w:color w:val="000000"/>
+              </w:rPr>
+              <w:t xml:space="preserve">(Intercept)</w:t>
+            </w:r>
+          </w:p>
+        </w:tc>
+        <w:tc>
+          <w:tcPr>
+            <w:tcBorders>
+              <w:bottom w:val="none" w:sz="0" w:space="0" w:color="000000"/>
+              <w:top w:val="single" w:sz="8" w:space="0" w:color="000000"/>
+              <w:left w:val="none" w:sz="0" w:space="0" w:color="000000"/>
+              <w:right w:val="none" w:sz="0" w:space="0" w:color="000000"/>
+            </w:tcBorders>
+            <w:shd w:val="clear" w:color="auto" w:fill="FFFFFF"/>
+            <w:tcMar>
+              <w:top w:w="0" w:type="dxa"/>
+              <w:bottom w:w="0" w:type="dxa"/>
+              <w:left w:w="0" w:type="dxa"/>
+              <w:right w:w="0" w:type="dxa"/>
+            </w:tcMar>
+            <w:vAlign w:val="top"/>
+          </w:tcPr>
+          <w:p>
+            <w:pPr>
+              <w:pStyle w:val="Normal"/>
+              <w:jc w:val="center"/>
+              <w:pBdr>
+                <w:bottom w:val="none" w:sz="0" w:space="0" w:color="000000"/>
+                <w:top w:val="none" w:sz="0" w:space="0" w:color="000000"/>
+                <w:left w:val="none" w:sz="0" w:space="0" w:color="000000"/>
+                <w:right w:val="none" w:sz="0" w:space="0" w:color="000000"/>
+              </w:pBdr>
+              <w:spacing w:after="100" w:before="100" w:line="240"/>
+              <w:ind w:left="100" w:right="100" w:firstLine="0" w:firstLineChars="0"/>
+            </w:pPr>
+            <w:r xmlns:w="http://schemas.openxmlformats.org/wordprocessingml/2006/main" xmlns:wp="http://schemas.openxmlformats.org/drawingml/2006/wordprocessingDrawing" xmlns:r="http://schemas.openxmlformats.org/officeDocument/2006/relationships" xmlns:w14="http://schemas.microsoft.com/office/word/2010/wordml">
+              <w:rPr>
+                <w:rFonts w:ascii="Helvetica" w:hAnsi="Helvetica" w:eastAsia="Helvetica" w:cs="Helvetica"/>
+                <w:i w:val="false"/>
+                <w:b w:val="false"/>
+                <w:u w:val="none"/>
+                <w:sz w:val="22"/>
+                <w:szCs w:val="22"/>
+                <w:color w:val="000000"/>
+              </w:rPr>
+              <w:t xml:space="preserve">2.52</w:t>
+            </w:r>
+          </w:p>
+        </w:tc>
+        <w:tc>
+          <w:tcPr>
+            <w:tcBorders>
+              <w:bottom w:val="none" w:sz="0" w:space="0" w:color="000000"/>
+              <w:top w:val="single" w:sz="8" w:space="0" w:color="000000"/>
+              <w:left w:val="none" w:sz="0" w:space="0" w:color="000000"/>
+              <w:right w:val="none" w:sz="0" w:space="0" w:color="000000"/>
+            </w:tcBorders>
+            <w:shd w:val="clear" w:color="auto" w:fill="FFFFFF"/>
+            <w:tcMar>
+              <w:top w:w="0" w:type="dxa"/>
+              <w:bottom w:w="0" w:type="dxa"/>
+              <w:left w:w="0" w:type="dxa"/>
+              <w:right w:w="0" w:type="dxa"/>
+            </w:tcMar>
+            <w:vAlign w:val="top"/>
+          </w:tcPr>
+          <w:p>
+            <w:pPr>
+              <w:pStyle w:val="Normal"/>
+              <w:jc w:val="center"/>
+              <w:pBdr>
+                <w:bottom w:val="none" w:sz="0" w:space="0" w:color="000000"/>
+                <w:top w:val="none" w:sz="0" w:space="0" w:color="000000"/>
+                <w:left w:val="none" w:sz="0" w:space="0" w:color="000000"/>
+                <w:right w:val="none" w:sz="0" w:space="0" w:color="000000"/>
+              </w:pBdr>
+              <w:spacing w:after="100" w:before="100" w:line="240"/>
+              <w:ind w:left="100" w:right="100" w:firstLine="0" w:firstLineChars="0"/>
+            </w:pPr>
+            <w:r xmlns:w="http://schemas.openxmlformats.org/wordprocessingml/2006/main" xmlns:wp="http://schemas.openxmlformats.org/drawingml/2006/wordprocessingDrawing" xmlns:r="http://schemas.openxmlformats.org/officeDocument/2006/relationships" xmlns:w14="http://schemas.microsoft.com/office/word/2010/wordml">
+              <w:rPr>
+                <w:rFonts w:ascii="Helvetica" w:hAnsi="Helvetica" w:eastAsia="Helvetica" w:cs="Helvetica"/>
+                <w:i w:val="false"/>
+                <w:b w:val="false"/>
+                <w:u w:val="none"/>
+                <w:sz w:val="22"/>
+                <w:szCs w:val="22"/>
+                <w:color w:val="000000"/>
+              </w:rPr>
+              <w:t xml:space="preserve">1.99, 3.19</w:t>
+            </w:r>
+          </w:p>
+        </w:tc>
+        <w:tc>
+          <w:tcPr>
+            <w:tcBorders>
+              <w:bottom w:val="none" w:sz="0" w:space="0" w:color="000000"/>
+              <w:top w:val="single" w:sz="8" w:space="0" w:color="000000"/>
+              <w:left w:val="none" w:sz="0" w:space="0" w:color="000000"/>
+              <w:right w:val="none" w:sz="0" w:space="0" w:color="000000"/>
+            </w:tcBorders>
+            <w:shd w:val="clear" w:color="auto" w:fill="FFFFFF"/>
+            <w:tcMar>
+              <w:top w:w="0" w:type="dxa"/>
+              <w:bottom w:w="0" w:type="dxa"/>
+              <w:left w:w="0" w:type="dxa"/>
+              <w:right w:w="0" w:type="dxa"/>
+            </w:tcMar>
+            <w:vAlign w:val="top"/>
+          </w:tcPr>
+          <w:p>
+            <w:pPr>
+              <w:pStyle w:val="Normal"/>
+              <w:jc w:val="center"/>
+              <w:pBdr>
+                <w:bottom w:val="none" w:sz="0" w:space="0" w:color="000000"/>
+                <w:top w:val="none" w:sz="0" w:space="0" w:color="000000"/>
+                <w:left w:val="none" w:sz="0" w:space="0" w:color="000000"/>
+                <w:right w:val="none" w:sz="0" w:space="0" w:color="000000"/>
+              </w:pBdr>
+              <w:spacing w:after="100" w:before="100" w:line="240"/>
+              <w:ind w:left="100" w:right="100" w:firstLine="0" w:firstLineChars="0"/>
+            </w:pPr>
+            <w:r xmlns:w="http://schemas.openxmlformats.org/wordprocessingml/2006/main" xmlns:wp="http://schemas.openxmlformats.org/drawingml/2006/wordprocessingDrawing" xmlns:r="http://schemas.openxmlformats.org/officeDocument/2006/relationships" xmlns:w14="http://schemas.microsoft.com/office/word/2010/wordml">
+              <w:rPr>
+                <w:rFonts w:ascii="Helvetica" w:hAnsi="Helvetica" w:eastAsia="Helvetica" w:cs="Helvetica"/>
+                <w:i w:val="false"/>
+                <w:b w:val="false"/>
+                <w:u w:val="none"/>
+                <w:sz w:val="22"/>
+                <w:szCs w:val="22"/>
+                <w:color w:val="000000"/>
+              </w:rPr>
+              <w:t xml:space="preserve">&lt;0.001</w:t>
+            </w:r>
+          </w:p>
+        </w:tc>
+      </w:tr>
+      <w:tr>
+        <w:trPr>
+          <w:trHeight w:val="616" w:hRule="auto"/>
+        </w:trPr>
+        body 2
+        <w:tc>
+          <w:tcPr>
+            <w:tcBorders>
+              <w:bottom w:val="none" w:sz="0" w:space="0" w:color="000000"/>
+              <w:top w:val="none" w:sz="0" w:space="0" w:color="000000"/>
+              <w:left w:val="none" w:sz="0" w:space="0" w:color="000000"/>
+              <w:right w:val="none" w:sz="0" w:space="0" w:color="000000"/>
+            </w:tcBorders>
+            <w:shd w:val="clear" w:color="auto" w:fill="FFFFFF"/>
+            <w:tcMar>
+              <w:top w:w="0" w:type="dxa"/>
+              <w:bottom w:w="0" w:type="dxa"/>
+              <w:left w:w="0" w:type="dxa"/>
+              <w:right w:w="0" w:type="dxa"/>
+            </w:tcMar>
+            <w:vAlign w:val="top"/>
+          </w:tcPr>
+          <w:p>
+            <w:pPr>
+              <w:pStyle w:val="Normal"/>
+              <w:jc w:val="left"/>
+              <w:pBdr>
+                <w:bottom w:val="none" w:sz="0" w:space="0" w:color="000000"/>
+                <w:top w:val="none" w:sz="0" w:space="0" w:color="000000"/>
+                <w:left w:val="none" w:sz="0" w:space="0" w:color="000000"/>
+                <w:right w:val="none" w:sz="0" w:space="0" w:color="000000"/>
+              </w:pBdr>
+              <w:spacing w:after="100" w:before="100" w:line="240"/>
+              <w:ind w:left="100" w:right="100" w:firstLine="0" w:firstLineChars="0"/>
+            </w:pPr>
+            <w:r xmlns:w="http://schemas.openxmlformats.org/wordprocessingml/2006/main" xmlns:wp="http://schemas.openxmlformats.org/drawingml/2006/wordprocessingDrawing" xmlns:r="http://schemas.openxmlformats.org/officeDocument/2006/relationships" xmlns:w14="http://schemas.microsoft.com/office/word/2010/wordml">
+              <w:rPr>
+                <w:rFonts w:ascii="Helvetica" w:hAnsi="Helvetica" w:eastAsia="Helvetica" w:cs="Helvetica"/>
+                <w:i w:val="false"/>
+                <w:b w:val="false"/>
+                <w:u w:val="none"/>
+                <w:sz w:val="22"/>
+                <w:szCs w:val="22"/>
+                <w:color w:val="000000"/>
+              </w:rPr>
+              <w:t xml:space="preserve">university</w:t>
+            </w:r>
+          </w:p>
+        </w:tc>
+        <w:tc>
+          <w:tcPr>
+            <w:tcBorders>
+              <w:bottom w:val="none" w:sz="0" w:space="0" w:color="000000"/>
+              <w:top w:val="none" w:sz="0" w:space="0" w:color="000000"/>
+              <w:left w:val="none" w:sz="0" w:space="0" w:color="000000"/>
+              <w:right w:val="none" w:sz="0" w:space="0" w:color="000000"/>
+            </w:tcBorders>
+            <w:shd w:val="clear" w:color="auto" w:fill="FFFFFF"/>
+            <w:tcMar>
+              <w:top w:w="0" w:type="dxa"/>
+              <w:bottom w:w="0" w:type="dxa"/>
+              <w:left w:w="0" w:type="dxa"/>
+              <w:right w:w="0" w:type="dxa"/>
+            </w:tcMar>
+            <w:vAlign w:val="top"/>
+          </w:tcPr>
+          <w:p>
+            <w:pPr>
+              <w:pStyle w:val="Normal"/>
+              <w:jc w:val="center"/>
+              <w:pBdr>
+                <w:bottom w:val="none" w:sz="0" w:space="0" w:color="000000"/>
+                <w:top w:val="none" w:sz="0" w:space="0" w:color="000000"/>
+                <w:left w:val="none" w:sz="0" w:space="0" w:color="000000"/>
+                <w:right w:val="none" w:sz="0" w:space="0" w:color="000000"/>
+              </w:pBdr>
+              <w:spacing w:after="100" w:before="100" w:line="240"/>
+              <w:ind w:left="100" w:right="100" w:firstLine="0" w:firstLineChars="0"/>
+            </w:pPr>
+            <w:r xmlns:w="http://schemas.openxmlformats.org/wordprocessingml/2006/main" xmlns:wp="http://schemas.openxmlformats.org/drawingml/2006/wordprocessingDrawing" xmlns:r="http://schemas.openxmlformats.org/officeDocument/2006/relationships" xmlns:w14="http://schemas.microsoft.com/office/word/2010/wordml">
+              <w:rPr>
+                <w:rFonts w:ascii="Helvetica" w:hAnsi="Helvetica" w:eastAsia="Helvetica" w:cs="Helvetica"/>
+                <w:i w:val="false"/>
+                <w:b w:val="false"/>
+                <w:u w:val="none"/>
+                <w:sz w:val="22"/>
+                <w:szCs w:val="22"/>
+                <w:color w:val="000000"/>
+              </w:rPr>
+              <w:t xml:space="preserve"/>
+            </w:r>
+          </w:p>
+        </w:tc>
+        <w:tc>
+          <w:tcPr>
+            <w:tcBorders>
+              <w:bottom w:val="none" w:sz="0" w:space="0" w:color="000000"/>
+              <w:top w:val="none" w:sz="0" w:space="0" w:color="000000"/>
+              <w:left w:val="none" w:sz="0" w:space="0" w:color="000000"/>
+              <w:right w:val="none" w:sz="0" w:space="0" w:color="000000"/>
+            </w:tcBorders>
+            <w:shd w:val="clear" w:color="auto" w:fill="FFFFFF"/>
+            <w:tcMar>
+              <w:top w:w="0" w:type="dxa"/>
+              <w:bottom w:w="0" w:type="dxa"/>
+              <w:left w:w="0" w:type="dxa"/>
+              <w:right w:w="0" w:type="dxa"/>
+            </w:tcMar>
+            <w:vAlign w:val="top"/>
+          </w:tcPr>
+          <w:p>
+            <w:pPr>
+              <w:pStyle w:val="Normal"/>
+              <w:jc w:val="center"/>
+              <w:pBdr>
+                <w:bottom w:val="none" w:sz="0" w:space="0" w:color="000000"/>
+                <w:top w:val="none" w:sz="0" w:space="0" w:color="000000"/>
+                <w:left w:val="none" w:sz="0" w:space="0" w:color="000000"/>
+                <w:right w:val="none" w:sz="0" w:space="0" w:color="000000"/>
+              </w:pBdr>
+              <w:spacing w:after="100" w:before="100" w:line="240"/>
+              <w:ind w:left="100" w:right="100" w:firstLine="0" w:firstLineChars="0"/>
+            </w:pPr>
+            <w:r xmlns:w="http://schemas.openxmlformats.org/wordprocessingml/2006/main" xmlns:wp="http://schemas.openxmlformats.org/drawingml/2006/wordprocessingDrawing" xmlns:r="http://schemas.openxmlformats.org/officeDocument/2006/relationships" xmlns:w14="http://schemas.microsoft.com/office/word/2010/wordml">
+              <w:rPr>
+                <w:rFonts w:ascii="Helvetica" w:hAnsi="Helvetica" w:eastAsia="Helvetica" w:cs="Helvetica"/>
+                <w:i w:val="false"/>
+                <w:b w:val="false"/>
+                <w:u w:val="none"/>
+                <w:sz w:val="22"/>
+                <w:szCs w:val="22"/>
+                <w:color w:val="000000"/>
+              </w:rPr>
+              <w:t xml:space="preserve"/>
+            </w:r>
+          </w:p>
+        </w:tc>
+        <w:tc>
+          <w:tcPr>
+            <w:tcBorders>
+              <w:bottom w:val="none" w:sz="0" w:space="0" w:color="000000"/>
+              <w:top w:val="none" w:sz="0" w:space="0" w:color="000000"/>
+              <w:left w:val="none" w:sz="0" w:space="0" w:color="000000"/>
+              <w:right w:val="none" w:sz="0" w:space="0" w:color="000000"/>
+            </w:tcBorders>
+            <w:shd w:val="clear" w:color="auto" w:fill="FFFFFF"/>
+            <w:tcMar>
+              <w:top w:w="0" w:type="dxa"/>
+              <w:bottom w:w="0" w:type="dxa"/>
+              <w:left w:w="0" w:type="dxa"/>
+              <w:right w:w="0" w:type="dxa"/>
+            </w:tcMar>
+            <w:vAlign w:val="top"/>
+          </w:tcPr>
+          <w:p>
+            <w:pPr>
+              <w:pStyle w:val="Normal"/>
+              <w:jc w:val="center"/>
+              <w:pBdr>
+                <w:bottom w:val="none" w:sz="0" w:space="0" w:color="000000"/>
+                <w:top w:val="none" w:sz="0" w:space="0" w:color="000000"/>
+                <w:left w:val="none" w:sz="0" w:space="0" w:color="000000"/>
+                <w:right w:val="none" w:sz="0" w:space="0" w:color="000000"/>
+              </w:pBdr>
+              <w:spacing w:after="100" w:before="100" w:line="240"/>
+              <w:ind w:left="100" w:right="100" w:firstLine="0" w:firstLineChars="0"/>
+            </w:pPr>
+            <w:r xmlns:w="http://schemas.openxmlformats.org/wordprocessingml/2006/main" xmlns:wp="http://schemas.openxmlformats.org/drawingml/2006/wordprocessingDrawing" xmlns:r="http://schemas.openxmlformats.org/officeDocument/2006/relationships" xmlns:w14="http://schemas.microsoft.com/office/word/2010/wordml">
+              <w:rPr>
+                <w:rFonts w:ascii="Helvetica" w:hAnsi="Helvetica" w:eastAsia="Helvetica" w:cs="Helvetica"/>
+                <w:i w:val="false"/>
+                <w:b w:val="false"/>
+                <w:u w:val="none"/>
+                <w:sz w:val="22"/>
+                <w:szCs w:val="22"/>
+                <w:color w:val="000000"/>
+              </w:rPr>
+              <w:t xml:space="preserve"/>
+            </w:r>
+          </w:p>
+        </w:tc>
+      </w:tr>
+      <w:tr>
+        <w:trPr>
+          <w:trHeight w:val="616" w:hRule="auto"/>
+        </w:trPr>
+        body 3
+        <w:tc>
+          <w:tcPr>
+            <w:tcBorders>
+              <w:bottom w:val="none" w:sz="0" w:space="0" w:color="000000"/>
+              <w:top w:val="none" w:sz="0" w:space="0" w:color="000000"/>
+              <w:left w:val="none" w:sz="0" w:space="0" w:color="000000"/>
+              <w:right w:val="none" w:sz="0" w:space="0" w:color="000000"/>
+            </w:tcBorders>
+            <w:shd w:val="clear" w:color="auto" w:fill="FFFFFF"/>
+            <w:tcMar>
+              <w:top w:w="0" w:type="dxa"/>
+              <w:bottom w:w="0" w:type="dxa"/>
+              <w:left w:w="0" w:type="dxa"/>
+              <w:right w:w="0" w:type="dxa"/>
+            </w:tcMar>
+            <w:vAlign w:val="top"/>
+          </w:tcPr>
+          <w:p>
+            <w:pPr>
+              <w:pStyle w:val="Normal"/>
+              <w:jc w:val="left"/>
+              <w:pBdr>
+                <w:bottom w:val="none" w:sz="0" w:space="0" w:color="000000"/>
+                <w:top w:val="none" w:sz="0" w:space="0" w:color="000000"/>
+                <w:left w:val="none" w:sz="0" w:space="0" w:color="000000"/>
+                <w:right w:val="none" w:sz="0" w:space="0" w:color="000000"/>
+              </w:pBdr>
+              <w:spacing w:after="100" w:before="100" w:line="240"/>
+              <w:ind w:left="300" w:right="100" w:firstLine="0" w:firstLineChars="0"/>
+            </w:pPr>
+            <w:r xmlns:w="http://schemas.openxmlformats.org/wordprocessingml/2006/main" xmlns:wp="http://schemas.openxmlformats.org/drawingml/2006/wordprocessingDrawing" xmlns:r="http://schemas.openxmlformats.org/officeDocument/2006/relationships" xmlns:w14="http://schemas.microsoft.com/office/word/2010/wordml">
+              <w:rPr>
+                <w:rFonts w:ascii="Helvetica" w:hAnsi="Helvetica" w:eastAsia="Helvetica" w:cs="Helvetica"/>
+                <w:i w:val="false"/>
+                <w:b w:val="false"/>
+                <w:u w:val="none"/>
+                <w:sz w:val="22"/>
+                <w:szCs w:val="22"/>
+                <w:color w:val="000000"/>
+              </w:rPr>
+              <w:t xml:space="preserve">Ariel University</w:t>
+            </w:r>
+          </w:p>
+        </w:tc>
+        <w:tc>
+          <w:tcPr>
+            <w:tcBorders>
+              <w:bottom w:val="none" w:sz="0" w:space="0" w:color="000000"/>
+              <w:top w:val="none" w:sz="0" w:space="0" w:color="000000"/>
+              <w:left w:val="none" w:sz="0" w:space="0" w:color="000000"/>
+              <w:right w:val="none" w:sz="0" w:space="0" w:color="000000"/>
+            </w:tcBorders>
+            <w:shd w:val="clear" w:color="auto" w:fill="FFFFFF"/>
+            <w:tcMar>
+              <w:top w:w="0" w:type="dxa"/>
+              <w:bottom w:w="0" w:type="dxa"/>
+              <w:left w:w="0" w:type="dxa"/>
+              <w:right w:w="0" w:type="dxa"/>
+            </w:tcMar>
+            <w:vAlign w:val="top"/>
+          </w:tcPr>
+          <w:p>
+            <w:pPr>
+              <w:pStyle w:val="Normal"/>
+              <w:jc w:val="center"/>
+              <w:pBdr>
+                <w:bottom w:val="none" w:sz="0" w:space="0" w:color="000000"/>
+                <w:top w:val="none" w:sz="0" w:space="0" w:color="000000"/>
+                <w:left w:val="none" w:sz="0" w:space="0" w:color="000000"/>
+                <w:right w:val="none" w:sz="0" w:space="0" w:color="000000"/>
+              </w:pBdr>
+              <w:spacing w:after="100" w:before="100" w:line="240"/>
+              <w:ind w:left="100" w:right="100" w:firstLine="0" w:firstLineChars="0"/>
+            </w:pPr>
+            <w:r xmlns:w="http://schemas.openxmlformats.org/wordprocessingml/2006/main" xmlns:wp="http://schemas.openxmlformats.org/drawingml/2006/wordprocessingDrawing" xmlns:r="http://schemas.openxmlformats.org/officeDocument/2006/relationships" xmlns:w14="http://schemas.microsoft.com/office/word/2010/wordml">
+              <w:rPr>
+                <w:rFonts w:ascii="Helvetica" w:hAnsi="Helvetica" w:eastAsia="Helvetica" w:cs="Helvetica"/>
+                <w:i w:val="false"/>
+                <w:b w:val="false"/>
+                <w:u w:val="none"/>
+                <w:sz w:val="22"/>
+                <w:szCs w:val="22"/>
+                <w:color w:val="000000"/>
+              </w:rPr>
+              <w:t xml:space="preserve">—</w:t>
+            </w:r>
+          </w:p>
+        </w:tc>
+        <w:tc>
+          <w:tcPr>
+            <w:tcBorders>
+              <w:bottom w:val="none" w:sz="0" w:space="0" w:color="000000"/>
+              <w:top w:val="none" w:sz="0" w:space="0" w:color="000000"/>
+              <w:left w:val="none" w:sz="0" w:space="0" w:color="000000"/>
+              <w:right w:val="none" w:sz="0" w:space="0" w:color="000000"/>
+            </w:tcBorders>
+            <w:shd w:val="clear" w:color="auto" w:fill="FFFFFF"/>
+            <w:tcMar>
+              <w:top w:w="0" w:type="dxa"/>
+              <w:bottom w:w="0" w:type="dxa"/>
+              <w:left w:w="0" w:type="dxa"/>
+              <w:right w:w="0" w:type="dxa"/>
+            </w:tcMar>
+            <w:vAlign w:val="top"/>
+          </w:tcPr>
+          <w:p>
+            <w:pPr>
+              <w:pStyle w:val="Normal"/>
+              <w:jc w:val="center"/>
+              <w:pBdr>
+                <w:bottom w:val="none" w:sz="0" w:space="0" w:color="000000"/>
+                <w:top w:val="none" w:sz="0" w:space="0" w:color="000000"/>
+                <w:left w:val="none" w:sz="0" w:space="0" w:color="000000"/>
+                <w:right w:val="none" w:sz="0" w:space="0" w:color="000000"/>
+              </w:pBdr>
+              <w:spacing w:after="100" w:before="100" w:line="240"/>
+              <w:ind w:left="100" w:right="100" w:firstLine="0" w:firstLineChars="0"/>
+            </w:pPr>
+            <w:r xmlns:w="http://schemas.openxmlformats.org/wordprocessingml/2006/main" xmlns:wp="http://schemas.openxmlformats.org/drawingml/2006/wordprocessingDrawing" xmlns:r="http://schemas.openxmlformats.org/officeDocument/2006/relationships" xmlns:w14="http://schemas.microsoft.com/office/word/2010/wordml">
+              <w:rPr>
+                <w:rFonts w:ascii="Helvetica" w:hAnsi="Helvetica" w:eastAsia="Helvetica" w:cs="Helvetica"/>
+                <w:i w:val="false"/>
+                <w:b w:val="false"/>
+                <w:u w:val="none"/>
+                <w:sz w:val="22"/>
+                <w:szCs w:val="22"/>
+                <w:color w:val="000000"/>
+              </w:rPr>
+              <w:t xml:space="preserve">—</w:t>
+            </w:r>
+          </w:p>
+        </w:tc>
+        <w:tc>
+          <w:tcPr>
+            <w:tcBorders>
+              <w:bottom w:val="none" w:sz="0" w:space="0" w:color="000000"/>
+              <w:top w:val="none" w:sz="0" w:space="0" w:color="000000"/>
+              <w:left w:val="none" w:sz="0" w:space="0" w:color="000000"/>
+              <w:right w:val="none" w:sz="0" w:space="0" w:color="000000"/>
+            </w:tcBorders>
+            <w:shd w:val="clear" w:color="auto" w:fill="FFFFFF"/>
+            <w:tcMar>
+              <w:top w:w="0" w:type="dxa"/>
+              <w:bottom w:w="0" w:type="dxa"/>
+              <w:left w:w="0" w:type="dxa"/>
+              <w:right w:w="0" w:type="dxa"/>
+            </w:tcMar>
+            <w:vAlign w:val="top"/>
+          </w:tcPr>
+          <w:p>
+            <w:pPr>
+              <w:pStyle w:val="Normal"/>
+              <w:jc w:val="center"/>
+              <w:pBdr>
+                <w:bottom w:val="none" w:sz="0" w:space="0" w:color="000000"/>
+                <w:top w:val="none" w:sz="0" w:space="0" w:color="000000"/>
+                <w:left w:val="none" w:sz="0" w:space="0" w:color="000000"/>
+                <w:right w:val="none" w:sz="0" w:space="0" w:color="000000"/>
+              </w:pBdr>
+              <w:spacing w:after="100" w:before="100" w:line="240"/>
+              <w:ind w:left="100" w:right="100" w:firstLine="0" w:firstLineChars="0"/>
+            </w:pPr>
+            <w:r xmlns:w="http://schemas.openxmlformats.org/wordprocessingml/2006/main" xmlns:wp="http://schemas.openxmlformats.org/drawingml/2006/wordprocessingDrawing" xmlns:r="http://schemas.openxmlformats.org/officeDocument/2006/relationships" xmlns:w14="http://schemas.microsoft.com/office/word/2010/wordml">
+              <w:rPr>
+                <w:rFonts w:ascii="Helvetica" w:hAnsi="Helvetica" w:eastAsia="Helvetica" w:cs="Helvetica"/>
+                <w:i w:val="false"/>
+                <w:b w:val="false"/>
+                <w:u w:val="none"/>
+                <w:sz w:val="22"/>
+                <w:szCs w:val="22"/>
+                <w:color w:val="000000"/>
+              </w:rPr>
+              <w:t xml:space="preserve"/>
+            </w:r>
+          </w:p>
+        </w:tc>
+      </w:tr>
+      <w:tr>
+        <w:trPr>
+          <w:trHeight w:val="616" w:hRule="auto"/>
+        </w:trPr>
+        body 4
+        <w:tc>
+          <w:tcPr>
+            <w:tcBorders>
+              <w:bottom w:val="none" w:sz="0" w:space="0" w:color="000000"/>
+              <w:top w:val="none" w:sz="0" w:space="0" w:color="000000"/>
+              <w:left w:val="none" w:sz="0" w:space="0" w:color="000000"/>
+              <w:right w:val="none" w:sz="0" w:space="0" w:color="000000"/>
+            </w:tcBorders>
+            <w:shd w:val="clear" w:color="auto" w:fill="FFFFFF"/>
+            <w:tcMar>
+              <w:top w:w="0" w:type="dxa"/>
+              <w:bottom w:w="0" w:type="dxa"/>
+              <w:left w:w="0" w:type="dxa"/>
+              <w:right w:w="0" w:type="dxa"/>
+            </w:tcMar>
+            <w:vAlign w:val="top"/>
+          </w:tcPr>
+          <w:p>
+            <w:pPr>
+              <w:pStyle w:val="Normal"/>
+              <w:jc w:val="left"/>
+              <w:pBdr>
+                <w:bottom w:val="none" w:sz="0" w:space="0" w:color="000000"/>
+                <w:top w:val="none" w:sz="0" w:space="0" w:color="000000"/>
+                <w:left w:val="none" w:sz="0" w:space="0" w:color="000000"/>
+                <w:right w:val="none" w:sz="0" w:space="0" w:color="000000"/>
+              </w:pBdr>
+              <w:spacing w:after="100" w:before="100" w:line="240"/>
+              <w:ind w:left="300" w:right="100" w:firstLine="0" w:firstLineChars="0"/>
+            </w:pPr>
+            <w:r xmlns:w="http://schemas.openxmlformats.org/wordprocessingml/2006/main" xmlns:wp="http://schemas.openxmlformats.org/drawingml/2006/wordprocessingDrawing" xmlns:r="http://schemas.openxmlformats.org/officeDocument/2006/relationships" xmlns:w14="http://schemas.microsoft.com/office/word/2010/wordml">
+              <w:rPr>
+                <w:rFonts w:ascii="Helvetica" w:hAnsi="Helvetica" w:eastAsia="Helvetica" w:cs="Helvetica"/>
+                <w:i w:val="false"/>
+                <w:b w:val="false"/>
+                <w:u w:val="none"/>
+                <w:sz w:val="22"/>
+                <w:szCs w:val="22"/>
+                <w:color w:val="000000"/>
+              </w:rPr>
+              <w:t xml:space="preserve">Bar-Ilan University</w:t>
+            </w:r>
+          </w:p>
+        </w:tc>
+        <w:tc>
+          <w:tcPr>
+            <w:tcBorders>
+              <w:bottom w:val="none" w:sz="0" w:space="0" w:color="000000"/>
+              <w:top w:val="none" w:sz="0" w:space="0" w:color="000000"/>
+              <w:left w:val="none" w:sz="0" w:space="0" w:color="000000"/>
+              <w:right w:val="none" w:sz="0" w:space="0" w:color="000000"/>
+            </w:tcBorders>
+            <w:shd w:val="clear" w:color="auto" w:fill="FFFFFF"/>
+            <w:tcMar>
+              <w:top w:w="0" w:type="dxa"/>
+              <w:bottom w:w="0" w:type="dxa"/>
+              <w:left w:w="0" w:type="dxa"/>
+              <w:right w:w="0" w:type="dxa"/>
+            </w:tcMar>
+            <w:vAlign w:val="top"/>
+          </w:tcPr>
+          <w:p>
+            <w:pPr>
+              <w:pStyle w:val="Normal"/>
+              <w:jc w:val="center"/>
+              <w:pBdr>
+                <w:bottom w:val="none" w:sz="0" w:space="0" w:color="000000"/>
+                <w:top w:val="none" w:sz="0" w:space="0" w:color="000000"/>
+                <w:left w:val="none" w:sz="0" w:space="0" w:color="000000"/>
+                <w:right w:val="none" w:sz="0" w:space="0" w:color="000000"/>
+              </w:pBdr>
+              <w:spacing w:after="100" w:before="100" w:line="240"/>
+              <w:ind w:left="100" w:right="100" w:firstLine="0" w:firstLineChars="0"/>
+            </w:pPr>
+            <w:r xmlns:w="http://schemas.openxmlformats.org/wordprocessingml/2006/main" xmlns:wp="http://schemas.openxmlformats.org/drawingml/2006/wordprocessingDrawing" xmlns:r="http://schemas.openxmlformats.org/officeDocument/2006/relationships" xmlns:w14="http://schemas.microsoft.com/office/word/2010/wordml">
+              <w:rPr>
+                <w:rFonts w:ascii="Helvetica" w:hAnsi="Helvetica" w:eastAsia="Helvetica" w:cs="Helvetica"/>
+                <w:i w:val="false"/>
+                <w:b w:val="false"/>
+                <w:u w:val="none"/>
+                <w:sz w:val="22"/>
+                <w:szCs w:val="22"/>
+                <w:color w:val="000000"/>
+              </w:rPr>
+              <w:t xml:space="preserve">1.05</w:t>
+            </w:r>
+          </w:p>
+        </w:tc>
+        <w:tc>
+          <w:tcPr>
+            <w:tcBorders>
+              <w:bottom w:val="none" w:sz="0" w:space="0" w:color="000000"/>
+              <w:top w:val="none" w:sz="0" w:space="0" w:color="000000"/>
+              <w:left w:val="none" w:sz="0" w:space="0" w:color="000000"/>
+              <w:right w:val="none" w:sz="0" w:space="0" w:color="000000"/>
+            </w:tcBorders>
+            <w:shd w:val="clear" w:color="auto" w:fill="FFFFFF"/>
+            <w:tcMar>
+              <w:top w:w="0" w:type="dxa"/>
+              <w:bottom w:w="0" w:type="dxa"/>
+              <w:left w:w="0" w:type="dxa"/>
+              <w:right w:w="0" w:type="dxa"/>
+            </w:tcMar>
+            <w:vAlign w:val="top"/>
+          </w:tcPr>
+          <w:p>
+            <w:pPr>
+              <w:pStyle w:val="Normal"/>
+              <w:jc w:val="center"/>
+              <w:pBdr>
+                <w:bottom w:val="none" w:sz="0" w:space="0" w:color="000000"/>
+                <w:top w:val="none" w:sz="0" w:space="0" w:color="000000"/>
+                <w:left w:val="none" w:sz="0" w:space="0" w:color="000000"/>
+                <w:right w:val="none" w:sz="0" w:space="0" w:color="000000"/>
+              </w:pBdr>
+              <w:spacing w:after="100" w:before="100" w:line="240"/>
+              <w:ind w:left="100" w:right="100" w:firstLine="0" w:firstLineChars="0"/>
+            </w:pPr>
+            <w:r xmlns:w="http://schemas.openxmlformats.org/wordprocessingml/2006/main" xmlns:wp="http://schemas.openxmlformats.org/drawingml/2006/wordprocessingDrawing" xmlns:r="http://schemas.openxmlformats.org/officeDocument/2006/relationships" xmlns:w14="http://schemas.microsoft.com/office/word/2010/wordml">
+              <w:rPr>
+                <w:rFonts w:ascii="Helvetica" w:hAnsi="Helvetica" w:eastAsia="Helvetica" w:cs="Helvetica"/>
+                <w:i w:val="false"/>
+                <w:b w:val="false"/>
+                <w:u w:val="none"/>
+                <w:sz w:val="22"/>
+                <w:szCs w:val="22"/>
+                <w:color w:val="000000"/>
+              </w:rPr>
+              <w:t xml:space="preserve">0.72, 1.53</w:t>
+            </w:r>
+          </w:p>
+        </w:tc>
+        <w:tc>
+          <w:tcPr>
+            <w:tcBorders>
+              <w:bottom w:val="none" w:sz="0" w:space="0" w:color="000000"/>
+              <w:top w:val="none" w:sz="0" w:space="0" w:color="000000"/>
+              <w:left w:val="none" w:sz="0" w:space="0" w:color="000000"/>
+              <w:right w:val="none" w:sz="0" w:space="0" w:color="000000"/>
+            </w:tcBorders>
+            <w:shd w:val="clear" w:color="auto" w:fill="FFFFFF"/>
+            <w:tcMar>
+              <w:top w:w="0" w:type="dxa"/>
+              <w:bottom w:w="0" w:type="dxa"/>
+              <w:left w:w="0" w:type="dxa"/>
+              <w:right w:w="0" w:type="dxa"/>
+            </w:tcMar>
+            <w:vAlign w:val="top"/>
+          </w:tcPr>
+          <w:p>
+            <w:pPr>
+              <w:pStyle w:val="Normal"/>
+              <w:jc w:val="center"/>
+              <w:pBdr>
+                <w:bottom w:val="none" w:sz="0" w:space="0" w:color="000000"/>
+                <w:top w:val="none" w:sz="0" w:space="0" w:color="000000"/>
+                <w:left w:val="none" w:sz="0" w:space="0" w:color="000000"/>
+                <w:right w:val="none" w:sz="0" w:space="0" w:color="000000"/>
+              </w:pBdr>
+              <w:spacing w:after="100" w:before="100" w:line="240"/>
+              <w:ind w:left="100" w:right="100" w:firstLine="0" w:firstLineChars="0"/>
+            </w:pPr>
+            <w:r xmlns:w="http://schemas.openxmlformats.org/wordprocessingml/2006/main" xmlns:wp="http://schemas.openxmlformats.org/drawingml/2006/wordprocessingDrawing" xmlns:r="http://schemas.openxmlformats.org/officeDocument/2006/relationships" xmlns:w14="http://schemas.microsoft.com/office/word/2010/wordml">
+              <w:rPr>
+                <w:rFonts w:ascii="Helvetica" w:hAnsi="Helvetica" w:eastAsia="Helvetica" w:cs="Helvetica"/>
+                <w:i w:val="false"/>
+                <w:b w:val="false"/>
+                <w:u w:val="none"/>
+                <w:sz w:val="22"/>
+                <w:szCs w:val="22"/>
+                <w:color w:val="000000"/>
+              </w:rPr>
+              <w:t xml:space="preserve">0.8</w:t>
+            </w:r>
+          </w:p>
+        </w:tc>
+      </w:tr>
+      <w:tr>
+        <w:trPr>
+          <w:trHeight w:val="620" w:hRule="auto"/>
+        </w:trPr>
+        body 5
+        <w:tc>
+          <w:tcPr>
+            <w:tcBorders>
+              <w:bottom w:val="none" w:sz="0" w:space="0" w:color="000000"/>
+              <w:top w:val="none" w:sz="0" w:space="0" w:color="000000"/>
+              <w:left w:val="none" w:sz="0" w:space="0" w:color="000000"/>
+              <w:right w:val="none" w:sz="0" w:space="0" w:color="000000"/>
+            </w:tcBorders>
+            <w:shd w:val="clear" w:color="auto" w:fill="FFFFFF"/>
+            <w:tcMar>
+              <w:top w:w="0" w:type="dxa"/>
+              <w:bottom w:w="0" w:type="dxa"/>
+              <w:left w:w="0" w:type="dxa"/>
+              <w:right w:w="0" w:type="dxa"/>
+            </w:tcMar>
+            <w:vAlign w:val="top"/>
+          </w:tcPr>
+          <w:p>
+            <w:pPr>
+              <w:pStyle w:val="Normal"/>
+              <w:jc w:val="left"/>
+              <w:pBdr>
+                <w:bottom w:val="none" w:sz="0" w:space="0" w:color="000000"/>
+                <w:top w:val="none" w:sz="0" w:space="0" w:color="000000"/>
+                <w:left w:val="none" w:sz="0" w:space="0" w:color="000000"/>
+                <w:right w:val="none" w:sz="0" w:space="0" w:color="000000"/>
+              </w:pBdr>
+              <w:spacing w:after="100" w:before="100" w:line="240"/>
+              <w:ind w:left="300" w:right="100" w:firstLine="0" w:firstLineChars="0"/>
+            </w:pPr>
+            <w:r xmlns:w="http://schemas.openxmlformats.org/wordprocessingml/2006/main" xmlns:wp="http://schemas.openxmlformats.org/drawingml/2006/wordprocessingDrawing" xmlns:r="http://schemas.openxmlformats.org/officeDocument/2006/relationships" xmlns:w14="http://schemas.microsoft.com/office/word/2010/wordml">
+              <w:rPr>
+                <w:rFonts w:ascii="Helvetica" w:hAnsi="Helvetica" w:eastAsia="Helvetica" w:cs="Helvetica"/>
+                <w:i w:val="false"/>
+                <w:b w:val="false"/>
+                <w:u w:val="none"/>
+                <w:sz w:val="22"/>
+                <w:szCs w:val="22"/>
+                <w:color w:val="000000"/>
+              </w:rPr>
+              <w:t xml:space="preserve">Ben-Gurion University</w:t>
+            </w:r>
+          </w:p>
+        </w:tc>
+        <w:tc>
+          <w:tcPr>
+            <w:tcBorders>
+              <w:bottom w:val="none" w:sz="0" w:space="0" w:color="000000"/>
+              <w:top w:val="none" w:sz="0" w:space="0" w:color="000000"/>
+              <w:left w:val="none" w:sz="0" w:space="0" w:color="000000"/>
+              <w:right w:val="none" w:sz="0" w:space="0" w:color="000000"/>
+            </w:tcBorders>
+            <w:shd w:val="clear" w:color="auto" w:fill="FFFFFF"/>
+            <w:tcMar>
+              <w:top w:w="0" w:type="dxa"/>
+              <w:bottom w:w="0" w:type="dxa"/>
+              <w:left w:w="0" w:type="dxa"/>
+              <w:right w:w="0" w:type="dxa"/>
+            </w:tcMar>
+            <w:vAlign w:val="top"/>
+          </w:tcPr>
+          <w:p>
+            <w:pPr>
+              <w:pStyle w:val="Normal"/>
+              <w:jc w:val="center"/>
+              <w:pBdr>
+                <w:bottom w:val="none" w:sz="0" w:space="0" w:color="000000"/>
+                <w:top w:val="none" w:sz="0" w:space="0" w:color="000000"/>
+                <w:left w:val="none" w:sz="0" w:space="0" w:color="000000"/>
+                <w:right w:val="none" w:sz="0" w:space="0" w:color="000000"/>
+              </w:pBdr>
+              <w:spacing w:after="100" w:before="100" w:line="240"/>
+              <w:ind w:left="100" w:right="100" w:firstLine="0" w:firstLineChars="0"/>
+            </w:pPr>
+            <w:r xmlns:w="http://schemas.openxmlformats.org/wordprocessingml/2006/main" xmlns:wp="http://schemas.openxmlformats.org/drawingml/2006/wordprocessingDrawing" xmlns:r="http://schemas.openxmlformats.org/officeDocument/2006/relationships" xmlns:w14="http://schemas.microsoft.com/office/word/2010/wordml">
+              <w:rPr>
+                <w:rFonts w:ascii="Helvetica" w:hAnsi="Helvetica" w:eastAsia="Helvetica" w:cs="Helvetica"/>
+                <w:i w:val="false"/>
+                <w:b w:val="false"/>
+                <w:u w:val="none"/>
+                <w:sz w:val="22"/>
+                <w:szCs w:val="22"/>
+                <w:color w:val="000000"/>
+              </w:rPr>
+              <w:t xml:space="preserve">2.03</w:t>
+            </w:r>
+          </w:p>
+        </w:tc>
+        <w:tc>
+          <w:tcPr>
+            <w:tcBorders>
+              <w:bottom w:val="none" w:sz="0" w:space="0" w:color="000000"/>
+              <w:top w:val="none" w:sz="0" w:space="0" w:color="000000"/>
+              <w:left w:val="none" w:sz="0" w:space="0" w:color="000000"/>
+              <w:right w:val="none" w:sz="0" w:space="0" w:color="000000"/>
+            </w:tcBorders>
+            <w:shd w:val="clear" w:color="auto" w:fill="FFFFFF"/>
+            <w:tcMar>
+              <w:top w:w="0" w:type="dxa"/>
+              <w:bottom w:w="0" w:type="dxa"/>
+              <w:left w:w="0" w:type="dxa"/>
+              <w:right w:w="0" w:type="dxa"/>
+            </w:tcMar>
+            <w:vAlign w:val="top"/>
+          </w:tcPr>
+          <w:p>
+            <w:pPr>
+              <w:pStyle w:val="Normal"/>
+              <w:jc w:val="center"/>
+              <w:pBdr>
+                <w:bottom w:val="none" w:sz="0" w:space="0" w:color="000000"/>
+                <w:top w:val="none" w:sz="0" w:space="0" w:color="000000"/>
+                <w:left w:val="none" w:sz="0" w:space="0" w:color="000000"/>
+                <w:right w:val="none" w:sz="0" w:space="0" w:color="000000"/>
+              </w:pBdr>
+              <w:spacing w:after="100" w:before="100" w:line="240"/>
+              <w:ind w:left="100" w:right="100" w:firstLine="0" w:firstLineChars="0"/>
+            </w:pPr>
+            <w:r xmlns:w="http://schemas.openxmlformats.org/wordprocessingml/2006/main" xmlns:wp="http://schemas.openxmlformats.org/drawingml/2006/wordprocessingDrawing" xmlns:r="http://schemas.openxmlformats.org/officeDocument/2006/relationships" xmlns:w14="http://schemas.microsoft.com/office/word/2010/wordml">
+              <w:rPr>
+                <w:rFonts w:ascii="Helvetica" w:hAnsi="Helvetica" w:eastAsia="Helvetica" w:cs="Helvetica"/>
+                <w:i w:val="false"/>
+                <w:b w:val="false"/>
+                <w:u w:val="none"/>
+                <w:sz w:val="22"/>
+                <w:szCs w:val="22"/>
+                <w:color w:val="000000"/>
+              </w:rPr>
+              <w:t xml:space="preserve">1.16, 3.56</w:t>
+            </w:r>
+          </w:p>
+        </w:tc>
+        <w:tc>
+          <w:tcPr>
+            <w:tcBorders>
+              <w:bottom w:val="none" w:sz="0" w:space="0" w:color="000000"/>
+              <w:top w:val="none" w:sz="0" w:space="0" w:color="000000"/>
+              <w:left w:val="none" w:sz="0" w:space="0" w:color="000000"/>
+              <w:right w:val="none" w:sz="0" w:space="0" w:color="000000"/>
+            </w:tcBorders>
+            <w:shd w:val="clear" w:color="auto" w:fill="FFFFFF"/>
+            <w:tcMar>
+              <w:top w:w="0" w:type="dxa"/>
+              <w:bottom w:w="0" w:type="dxa"/>
+              <w:left w:w="0" w:type="dxa"/>
+              <w:right w:w="0" w:type="dxa"/>
+            </w:tcMar>
+            <w:vAlign w:val="top"/>
+          </w:tcPr>
+          <w:p>
+            <w:pPr>
+              <w:pStyle w:val="Normal"/>
+              <w:jc w:val="center"/>
+              <w:pBdr>
+                <w:bottom w:val="none" w:sz="0" w:space="0" w:color="000000"/>
+                <w:top w:val="none" w:sz="0" w:space="0" w:color="000000"/>
+                <w:left w:val="none" w:sz="0" w:space="0" w:color="000000"/>
+                <w:right w:val="none" w:sz="0" w:space="0" w:color="000000"/>
+              </w:pBdr>
+              <w:spacing w:after="100" w:before="100" w:line="240"/>
+              <w:ind w:left="100" w:right="100" w:firstLine="0" w:firstLineChars="0"/>
+            </w:pPr>
+            <w:r xmlns:w="http://schemas.openxmlformats.org/wordprocessingml/2006/main" xmlns:wp="http://schemas.openxmlformats.org/drawingml/2006/wordprocessingDrawing" xmlns:r="http://schemas.openxmlformats.org/officeDocument/2006/relationships" xmlns:w14="http://schemas.microsoft.com/office/word/2010/wordml">
+              <w:rPr>
+                <w:rFonts w:ascii="Helvetica" w:hAnsi="Helvetica" w:eastAsia="Helvetica" w:cs="Helvetica"/>
+                <w:i w:val="false"/>
+                <w:b w:val="false"/>
+                <w:u w:val="none"/>
+                <w:sz w:val="22"/>
+                <w:szCs w:val="22"/>
+                <w:color w:val="000000"/>
+              </w:rPr>
+              <w:t xml:space="preserve">0.013</w:t>
+            </w:r>
+          </w:p>
+        </w:tc>
+      </w:tr>
+      <w:tr>
+        <w:trPr>
+          <w:trHeight w:val="616" w:hRule="auto"/>
+        </w:trPr>
+        body 6
+        <w:tc>
+          <w:tcPr>
+            <w:tcBorders>
+              <w:bottom w:val="none" w:sz="0" w:space="0" w:color="000000"/>
+              <w:top w:val="none" w:sz="0" w:space="0" w:color="000000"/>
+              <w:left w:val="none" w:sz="0" w:space="0" w:color="000000"/>
+              <w:right w:val="none" w:sz="0" w:space="0" w:color="000000"/>
+            </w:tcBorders>
+            <w:shd w:val="clear" w:color="auto" w:fill="FFFFFF"/>
+            <w:tcMar>
+              <w:top w:w="0" w:type="dxa"/>
+              <w:bottom w:w="0" w:type="dxa"/>
+              <w:left w:w="0" w:type="dxa"/>
+              <w:right w:w="0" w:type="dxa"/>
+            </w:tcMar>
+            <w:vAlign w:val="top"/>
+          </w:tcPr>
+          <w:p>
+            <w:pPr>
+              <w:pStyle w:val="Normal"/>
+              <w:jc w:val="left"/>
+              <w:pBdr>
+                <w:bottom w:val="none" w:sz="0" w:space="0" w:color="000000"/>
+                <w:top w:val="none" w:sz="0" w:space="0" w:color="000000"/>
+                <w:left w:val="none" w:sz="0" w:space="0" w:color="000000"/>
+                <w:right w:val="none" w:sz="0" w:space="0" w:color="000000"/>
+              </w:pBdr>
+              <w:spacing w:after="100" w:before="100" w:line="240"/>
+              <w:ind w:left="300" w:right="100" w:firstLine="0" w:firstLineChars="0"/>
+            </w:pPr>
+            <w:r xmlns:w="http://schemas.openxmlformats.org/wordprocessingml/2006/main" xmlns:wp="http://schemas.openxmlformats.org/drawingml/2006/wordprocessingDrawing" xmlns:r="http://schemas.openxmlformats.org/officeDocument/2006/relationships" xmlns:w14="http://schemas.microsoft.com/office/word/2010/wordml">
+              <w:rPr>
+                <w:rFonts w:ascii="Helvetica" w:hAnsi="Helvetica" w:eastAsia="Helvetica" w:cs="Helvetica"/>
+                <w:i w:val="false"/>
+                <w:b w:val="false"/>
+                <w:u w:val="none"/>
+                <w:sz w:val="22"/>
+                <w:szCs w:val="22"/>
+                <w:color w:val="000000"/>
+              </w:rPr>
+              <w:t xml:space="preserve">Reichman University</w:t>
+            </w:r>
+          </w:p>
+        </w:tc>
+        <w:tc>
+          <w:tcPr>
+            <w:tcBorders>
+              <w:bottom w:val="none" w:sz="0" w:space="0" w:color="000000"/>
+              <w:top w:val="none" w:sz="0" w:space="0" w:color="000000"/>
+              <w:left w:val="none" w:sz="0" w:space="0" w:color="000000"/>
+              <w:right w:val="none" w:sz="0" w:space="0" w:color="000000"/>
+            </w:tcBorders>
+            <w:shd w:val="clear" w:color="auto" w:fill="FFFFFF"/>
+            <w:tcMar>
+              <w:top w:w="0" w:type="dxa"/>
+              <w:bottom w:w="0" w:type="dxa"/>
+              <w:left w:w="0" w:type="dxa"/>
+              <w:right w:w="0" w:type="dxa"/>
+            </w:tcMar>
+            <w:vAlign w:val="top"/>
+          </w:tcPr>
+          <w:p>
+            <w:pPr>
+              <w:pStyle w:val="Normal"/>
+              <w:jc w:val="center"/>
+              <w:pBdr>
+                <w:bottom w:val="none" w:sz="0" w:space="0" w:color="000000"/>
+                <w:top w:val="none" w:sz="0" w:space="0" w:color="000000"/>
+                <w:left w:val="none" w:sz="0" w:space="0" w:color="000000"/>
+                <w:right w:val="none" w:sz="0" w:space="0" w:color="000000"/>
+              </w:pBdr>
+              <w:spacing w:after="100" w:before="100" w:line="240"/>
+              <w:ind w:left="100" w:right="100" w:firstLine="0" w:firstLineChars="0"/>
+            </w:pPr>
+            <w:r xmlns:w="http://schemas.openxmlformats.org/wordprocessingml/2006/main" xmlns:wp="http://schemas.openxmlformats.org/drawingml/2006/wordprocessingDrawing" xmlns:r="http://schemas.openxmlformats.org/officeDocument/2006/relationships" xmlns:w14="http://schemas.microsoft.com/office/word/2010/wordml">
+              <w:rPr>
+                <w:rFonts w:ascii="Helvetica" w:hAnsi="Helvetica" w:eastAsia="Helvetica" w:cs="Helvetica"/>
+                <w:i w:val="false"/>
+                <w:b w:val="false"/>
+                <w:u w:val="none"/>
+                <w:sz w:val="22"/>
+                <w:szCs w:val="22"/>
+                <w:color w:val="000000"/>
+              </w:rPr>
+              <w:t xml:space="preserve">0.82</w:t>
+            </w:r>
+          </w:p>
+        </w:tc>
+        <w:tc>
+          <w:tcPr>
+            <w:tcBorders>
+              <w:bottom w:val="none" w:sz="0" w:space="0" w:color="000000"/>
+              <w:top w:val="none" w:sz="0" w:space="0" w:color="000000"/>
+              <w:left w:val="none" w:sz="0" w:space="0" w:color="000000"/>
+              <w:right w:val="none" w:sz="0" w:space="0" w:color="000000"/>
+            </w:tcBorders>
+            <w:shd w:val="clear" w:color="auto" w:fill="FFFFFF"/>
+            <w:tcMar>
+              <w:top w:w="0" w:type="dxa"/>
+              <w:bottom w:w="0" w:type="dxa"/>
+              <w:left w:w="0" w:type="dxa"/>
+              <w:right w:w="0" w:type="dxa"/>
+            </w:tcMar>
+            <w:vAlign w:val="top"/>
+          </w:tcPr>
+          <w:p>
+            <w:pPr>
+              <w:pStyle w:val="Normal"/>
+              <w:jc w:val="center"/>
+              <w:pBdr>
+                <w:bottom w:val="none" w:sz="0" w:space="0" w:color="000000"/>
+                <w:top w:val="none" w:sz="0" w:space="0" w:color="000000"/>
+                <w:left w:val="none" w:sz="0" w:space="0" w:color="000000"/>
+                <w:right w:val="none" w:sz="0" w:space="0" w:color="000000"/>
+              </w:pBdr>
+              <w:spacing w:after="100" w:before="100" w:line="240"/>
+              <w:ind w:left="100" w:right="100" w:firstLine="0" w:firstLineChars="0"/>
+            </w:pPr>
+            <w:r xmlns:w="http://schemas.openxmlformats.org/wordprocessingml/2006/main" xmlns:wp="http://schemas.openxmlformats.org/drawingml/2006/wordprocessingDrawing" xmlns:r="http://schemas.openxmlformats.org/officeDocument/2006/relationships" xmlns:w14="http://schemas.microsoft.com/office/word/2010/wordml">
+              <w:rPr>
+                <w:rFonts w:ascii="Helvetica" w:hAnsi="Helvetica" w:eastAsia="Helvetica" w:cs="Helvetica"/>
+                <w:i w:val="false"/>
+                <w:b w:val="false"/>
+                <w:u w:val="none"/>
+                <w:sz w:val="22"/>
+                <w:szCs w:val="22"/>
+                <w:color w:val="000000"/>
+              </w:rPr>
+              <w:t xml:space="preserve">0.56, 1.22</w:t>
+            </w:r>
+          </w:p>
+        </w:tc>
+        <w:tc>
+          <w:tcPr>
+            <w:tcBorders>
+              <w:bottom w:val="none" w:sz="0" w:space="0" w:color="000000"/>
+              <w:top w:val="none" w:sz="0" w:space="0" w:color="000000"/>
+              <w:left w:val="none" w:sz="0" w:space="0" w:color="000000"/>
+              <w:right w:val="none" w:sz="0" w:space="0" w:color="000000"/>
+            </w:tcBorders>
+            <w:shd w:val="clear" w:color="auto" w:fill="FFFFFF"/>
+            <w:tcMar>
+              <w:top w:w="0" w:type="dxa"/>
+              <w:bottom w:w="0" w:type="dxa"/>
+              <w:left w:w="0" w:type="dxa"/>
+              <w:right w:w="0" w:type="dxa"/>
+            </w:tcMar>
+            <w:vAlign w:val="top"/>
+          </w:tcPr>
+          <w:p>
+            <w:pPr>
+              <w:pStyle w:val="Normal"/>
+              <w:jc w:val="center"/>
+              <w:pBdr>
+                <w:bottom w:val="none" w:sz="0" w:space="0" w:color="000000"/>
+                <w:top w:val="none" w:sz="0" w:space="0" w:color="000000"/>
+                <w:left w:val="none" w:sz="0" w:space="0" w:color="000000"/>
+                <w:right w:val="none" w:sz="0" w:space="0" w:color="000000"/>
+              </w:pBdr>
+              <w:spacing w:after="100" w:before="100" w:line="240"/>
+              <w:ind w:left="100" w:right="100" w:firstLine="0" w:firstLineChars="0"/>
+            </w:pPr>
+            <w:r xmlns:w="http://schemas.openxmlformats.org/wordprocessingml/2006/main" xmlns:wp="http://schemas.openxmlformats.org/drawingml/2006/wordprocessingDrawing" xmlns:r="http://schemas.openxmlformats.org/officeDocument/2006/relationships" xmlns:w14="http://schemas.microsoft.com/office/word/2010/wordml">
+              <w:rPr>
+                <w:rFonts w:ascii="Helvetica" w:hAnsi="Helvetica" w:eastAsia="Helvetica" w:cs="Helvetica"/>
+                <w:i w:val="false"/>
+                <w:b w:val="false"/>
+                <w:u w:val="none"/>
+                <w:sz w:val="22"/>
+                <w:szCs w:val="22"/>
+                <w:color w:val="000000"/>
+              </w:rPr>
+              <w:t xml:space="preserve">0.3</w:t>
+            </w:r>
+          </w:p>
+        </w:tc>
+      </w:tr>
+      <w:tr>
+        <w:trPr>
+          <w:trHeight w:val="598" w:hRule="auto"/>
+        </w:trPr>
+        body 7
+        <w:tc>
+          <w:tcPr>
+            <w:tcBorders>
+              <w:bottom w:val="none" w:sz="0" w:space="0" w:color="000000"/>
+              <w:top w:val="none" w:sz="0" w:space="0" w:color="000000"/>
+              <w:left w:val="none" w:sz="0" w:space="0" w:color="000000"/>
+              <w:right w:val="none" w:sz="0" w:space="0" w:color="000000"/>
+            </w:tcBorders>
+            <w:shd w:val="clear" w:color="auto" w:fill="FFFFFF"/>
+            <w:tcMar>
+              <w:top w:w="0" w:type="dxa"/>
+              <w:bottom w:w="0" w:type="dxa"/>
+              <w:left w:w="0" w:type="dxa"/>
+              <w:right w:w="0" w:type="dxa"/>
+            </w:tcMar>
+            <w:vAlign w:val="top"/>
+          </w:tcPr>
+          <w:p>
+            <w:pPr>
+              <w:pStyle w:val="Normal"/>
+              <w:jc w:val="left"/>
+              <w:pBdr>
+                <w:bottom w:val="none" w:sz="0" w:space="0" w:color="000000"/>
+                <w:top w:val="none" w:sz="0" w:space="0" w:color="000000"/>
+                <w:left w:val="none" w:sz="0" w:space="0" w:color="000000"/>
+                <w:right w:val="none" w:sz="0" w:space="0" w:color="000000"/>
+              </w:pBdr>
+              <w:spacing w:after="100" w:before="100" w:line="240"/>
+              <w:ind w:left="300" w:right="100" w:firstLine="0" w:firstLineChars="0"/>
+            </w:pPr>
+            <w:r xmlns:w="http://schemas.openxmlformats.org/wordprocessingml/2006/main" xmlns:wp="http://schemas.openxmlformats.org/drawingml/2006/wordprocessingDrawing" xmlns:r="http://schemas.openxmlformats.org/officeDocument/2006/relationships" xmlns:w14="http://schemas.microsoft.com/office/word/2010/wordml">
+              <w:rPr>
+                <w:rFonts w:ascii="Helvetica" w:hAnsi="Helvetica" w:eastAsia="Helvetica" w:cs="Helvetica"/>
+                <w:i w:val="false"/>
+                <w:b w:val="false"/>
+                <w:u w:val="none"/>
+                <w:sz w:val="22"/>
+                <w:szCs w:val="22"/>
+                <w:color w:val="000000"/>
+              </w:rPr>
+              <w:t xml:space="preserve">Technion</w:t>
+            </w:r>
+          </w:p>
+        </w:tc>
+        <w:tc>
+          <w:tcPr>
+            <w:tcBorders>
+              <w:bottom w:val="none" w:sz="0" w:space="0" w:color="000000"/>
+              <w:top w:val="none" w:sz="0" w:space="0" w:color="000000"/>
+              <w:left w:val="none" w:sz="0" w:space="0" w:color="000000"/>
+              <w:right w:val="none" w:sz="0" w:space="0" w:color="000000"/>
+            </w:tcBorders>
+            <w:shd w:val="clear" w:color="auto" w:fill="FFFFFF"/>
+            <w:tcMar>
+              <w:top w:w="0" w:type="dxa"/>
+              <w:bottom w:w="0" w:type="dxa"/>
+              <w:left w:w="0" w:type="dxa"/>
+              <w:right w:w="0" w:type="dxa"/>
+            </w:tcMar>
+            <w:vAlign w:val="top"/>
+          </w:tcPr>
+          <w:p>
+            <w:pPr>
+              <w:pStyle w:val="Normal"/>
+              <w:jc w:val="center"/>
+              <w:pBdr>
+                <w:bottom w:val="none" w:sz="0" w:space="0" w:color="000000"/>
+                <w:top w:val="none" w:sz="0" w:space="0" w:color="000000"/>
+                <w:left w:val="none" w:sz="0" w:space="0" w:color="000000"/>
+                <w:right w:val="none" w:sz="0" w:space="0" w:color="000000"/>
+              </w:pBdr>
+              <w:spacing w:after="100" w:before="100" w:line="240"/>
+              <w:ind w:left="100" w:right="100" w:firstLine="0" w:firstLineChars="0"/>
+            </w:pPr>
+            <w:r xmlns:w="http://schemas.openxmlformats.org/wordprocessingml/2006/main" xmlns:wp="http://schemas.openxmlformats.org/drawingml/2006/wordprocessingDrawing" xmlns:r="http://schemas.openxmlformats.org/officeDocument/2006/relationships" xmlns:w14="http://schemas.microsoft.com/office/word/2010/wordml">
+              <w:rPr>
+                <w:rFonts w:ascii="Helvetica" w:hAnsi="Helvetica" w:eastAsia="Helvetica" w:cs="Helvetica"/>
+                <w:i w:val="false"/>
+                <w:b w:val="false"/>
+                <w:u w:val="none"/>
+                <w:sz w:val="22"/>
+                <w:szCs w:val="22"/>
+                <w:color w:val="000000"/>
+              </w:rPr>
+              <w:t xml:space="preserve">3.17</w:t>
+            </w:r>
+          </w:p>
+        </w:tc>
+        <w:tc>
+          <w:tcPr>
+            <w:tcBorders>
+              <w:bottom w:val="none" w:sz="0" w:space="0" w:color="000000"/>
+              <w:top w:val="none" w:sz="0" w:space="0" w:color="000000"/>
+              <w:left w:val="none" w:sz="0" w:space="0" w:color="000000"/>
+              <w:right w:val="none" w:sz="0" w:space="0" w:color="000000"/>
+            </w:tcBorders>
+            <w:shd w:val="clear" w:color="auto" w:fill="FFFFFF"/>
+            <w:tcMar>
+              <w:top w:w="0" w:type="dxa"/>
+              <w:bottom w:w="0" w:type="dxa"/>
+              <w:left w:w="0" w:type="dxa"/>
+              <w:right w:w="0" w:type="dxa"/>
+            </w:tcMar>
+            <w:vAlign w:val="top"/>
+          </w:tcPr>
+          <w:p>
+            <w:pPr>
+              <w:pStyle w:val="Normal"/>
+              <w:jc w:val="center"/>
+              <w:pBdr>
+                <w:bottom w:val="none" w:sz="0" w:space="0" w:color="000000"/>
+                <w:top w:val="none" w:sz="0" w:space="0" w:color="000000"/>
+                <w:left w:val="none" w:sz="0" w:space="0" w:color="000000"/>
+                <w:right w:val="none" w:sz="0" w:space="0" w:color="000000"/>
+              </w:pBdr>
+              <w:spacing w:after="100" w:before="100" w:line="240"/>
+              <w:ind w:left="100" w:right="100" w:firstLine="0" w:firstLineChars="0"/>
+            </w:pPr>
+            <w:r xmlns:w="http://schemas.openxmlformats.org/wordprocessingml/2006/main" xmlns:wp="http://schemas.openxmlformats.org/drawingml/2006/wordprocessingDrawing" xmlns:r="http://schemas.openxmlformats.org/officeDocument/2006/relationships" xmlns:w14="http://schemas.microsoft.com/office/word/2010/wordml">
+              <w:rPr>
+                <w:rFonts w:ascii="Helvetica" w:hAnsi="Helvetica" w:eastAsia="Helvetica" w:cs="Helvetica"/>
+                <w:i w:val="false"/>
+                <w:b w:val="false"/>
+                <w:u w:val="none"/>
+                <w:sz w:val="22"/>
+                <w:szCs w:val="22"/>
+                <w:color w:val="000000"/>
+              </w:rPr>
+              <w:t xml:space="preserve">2.30, 4.36</w:t>
+            </w:r>
+          </w:p>
+        </w:tc>
+        <w:tc>
+          <w:tcPr>
+            <w:tcBorders>
+              <w:bottom w:val="none" w:sz="0" w:space="0" w:color="000000"/>
+              <w:top w:val="none" w:sz="0" w:space="0" w:color="000000"/>
+              <w:left w:val="none" w:sz="0" w:space="0" w:color="000000"/>
+              <w:right w:val="none" w:sz="0" w:space="0" w:color="000000"/>
+            </w:tcBorders>
+            <w:shd w:val="clear" w:color="auto" w:fill="FFFFFF"/>
+            <w:tcMar>
+              <w:top w:w="0" w:type="dxa"/>
+              <w:bottom w:w="0" w:type="dxa"/>
+              <w:left w:w="0" w:type="dxa"/>
+              <w:right w:w="0" w:type="dxa"/>
+            </w:tcMar>
+            <w:vAlign w:val="top"/>
+          </w:tcPr>
+          <w:p>
+            <w:pPr>
+              <w:pStyle w:val="Normal"/>
+              <w:jc w:val="center"/>
+              <w:pBdr>
+                <w:bottom w:val="none" w:sz="0" w:space="0" w:color="000000"/>
+                <w:top w:val="none" w:sz="0" w:space="0" w:color="000000"/>
+                <w:left w:val="none" w:sz="0" w:space="0" w:color="000000"/>
+                <w:right w:val="none" w:sz="0" w:space="0" w:color="000000"/>
+              </w:pBdr>
+              <w:spacing w:after="100" w:before="100" w:line="240"/>
+              <w:ind w:left="100" w:right="100" w:firstLine="0" w:firstLineChars="0"/>
+            </w:pPr>
+            <w:r xmlns:w="http://schemas.openxmlformats.org/wordprocessingml/2006/main" xmlns:wp="http://schemas.openxmlformats.org/drawingml/2006/wordprocessingDrawing" xmlns:r="http://schemas.openxmlformats.org/officeDocument/2006/relationships" xmlns:w14="http://schemas.microsoft.com/office/word/2010/wordml">
+              <w:rPr>
+                <w:rFonts w:ascii="Helvetica" w:hAnsi="Helvetica" w:eastAsia="Helvetica" w:cs="Helvetica"/>
+                <w:i w:val="false"/>
+                <w:b w:val="false"/>
+                <w:u w:val="none"/>
+                <w:sz w:val="22"/>
+                <w:szCs w:val="22"/>
+                <w:color w:val="000000"/>
+              </w:rPr>
+              <w:t xml:space="preserve">&lt;0.001</w:t>
+            </w:r>
+          </w:p>
+        </w:tc>
+      </w:tr>
+      <w:tr>
+        <w:trPr>
+          <w:trHeight w:val="616" w:hRule="auto"/>
+        </w:trPr>
+        body 8
+        <w:tc>
+          <w:tcPr>
+            <w:tcBorders>
+              <w:bottom w:val="none" w:sz="0" w:space="0" w:color="000000"/>
+              <w:top w:val="none" w:sz="0" w:space="0" w:color="000000"/>
+              <w:left w:val="none" w:sz="0" w:space="0" w:color="000000"/>
+              <w:right w:val="none" w:sz="0" w:space="0" w:color="000000"/>
+            </w:tcBorders>
+            <w:shd w:val="clear" w:color="auto" w:fill="FFFFFF"/>
+            <w:tcMar>
+              <w:top w:w="0" w:type="dxa"/>
+              <w:bottom w:w="0" w:type="dxa"/>
+              <w:left w:w="0" w:type="dxa"/>
+              <w:right w:w="0" w:type="dxa"/>
+            </w:tcMar>
+            <w:vAlign w:val="top"/>
+          </w:tcPr>
+          <w:p>
+            <w:pPr>
+              <w:pStyle w:val="Normal"/>
+              <w:jc w:val="left"/>
+              <w:pBdr>
+                <w:bottom w:val="none" w:sz="0" w:space="0" w:color="000000"/>
+                <w:top w:val="none" w:sz="0" w:space="0" w:color="000000"/>
+                <w:left w:val="none" w:sz="0" w:space="0" w:color="000000"/>
+                <w:right w:val="none" w:sz="0" w:space="0" w:color="000000"/>
+              </w:pBdr>
+              <w:spacing w:after="100" w:before="100" w:line="240"/>
+              <w:ind w:left="300" w:right="100" w:firstLine="0" w:firstLineChars="0"/>
+            </w:pPr>
+            <w:r xmlns:w="http://schemas.openxmlformats.org/wordprocessingml/2006/main" xmlns:wp="http://schemas.openxmlformats.org/drawingml/2006/wordprocessingDrawing" xmlns:r="http://schemas.openxmlformats.org/officeDocument/2006/relationships" xmlns:w14="http://schemas.microsoft.com/office/word/2010/wordml">
+              <w:rPr>
+                <w:rFonts w:ascii="Helvetica" w:hAnsi="Helvetica" w:eastAsia="Helvetica" w:cs="Helvetica"/>
+                <w:i w:val="false"/>
+                <w:b w:val="false"/>
+                <w:u w:val="none"/>
+                <w:sz w:val="22"/>
+                <w:szCs w:val="22"/>
+                <w:color w:val="000000"/>
+              </w:rPr>
+              <w:t xml:space="preserve">Tel Aviv University</w:t>
+            </w:r>
+          </w:p>
+        </w:tc>
+        <w:tc>
+          <w:tcPr>
+            <w:tcBorders>
+              <w:bottom w:val="none" w:sz="0" w:space="0" w:color="000000"/>
+              <w:top w:val="none" w:sz="0" w:space="0" w:color="000000"/>
+              <w:left w:val="none" w:sz="0" w:space="0" w:color="000000"/>
+              <w:right w:val="none" w:sz="0" w:space="0" w:color="000000"/>
+            </w:tcBorders>
+            <w:shd w:val="clear" w:color="auto" w:fill="FFFFFF"/>
+            <w:tcMar>
+              <w:top w:w="0" w:type="dxa"/>
+              <w:bottom w:w="0" w:type="dxa"/>
+              <w:left w:w="0" w:type="dxa"/>
+              <w:right w:w="0" w:type="dxa"/>
+            </w:tcMar>
+            <w:vAlign w:val="top"/>
+          </w:tcPr>
+          <w:p>
+            <w:pPr>
+              <w:pStyle w:val="Normal"/>
+              <w:jc w:val="center"/>
+              <w:pBdr>
+                <w:bottom w:val="none" w:sz="0" w:space="0" w:color="000000"/>
+                <w:top w:val="none" w:sz="0" w:space="0" w:color="000000"/>
+                <w:left w:val="none" w:sz="0" w:space="0" w:color="000000"/>
+                <w:right w:val="none" w:sz="0" w:space="0" w:color="000000"/>
+              </w:pBdr>
+              <w:spacing w:after="100" w:before="100" w:line="240"/>
+              <w:ind w:left="100" w:right="100" w:firstLine="0" w:firstLineChars="0"/>
+            </w:pPr>
+            <w:r xmlns:w="http://schemas.openxmlformats.org/wordprocessingml/2006/main" xmlns:wp="http://schemas.openxmlformats.org/drawingml/2006/wordprocessingDrawing" xmlns:r="http://schemas.openxmlformats.org/officeDocument/2006/relationships" xmlns:w14="http://schemas.microsoft.com/office/word/2010/wordml">
+              <w:rPr>
+                <w:rFonts w:ascii="Helvetica" w:hAnsi="Helvetica" w:eastAsia="Helvetica" w:cs="Helvetica"/>
+                <w:i w:val="false"/>
+                <w:b w:val="false"/>
+                <w:u w:val="none"/>
+                <w:sz w:val="22"/>
+                <w:szCs w:val="22"/>
+                <w:color w:val="000000"/>
+              </w:rPr>
+              <w:t xml:space="preserve">2.12</w:t>
+            </w:r>
+          </w:p>
+        </w:tc>
+        <w:tc>
+          <w:tcPr>
+            <w:tcBorders>
+              <w:bottom w:val="none" w:sz="0" w:space="0" w:color="000000"/>
+              <w:top w:val="none" w:sz="0" w:space="0" w:color="000000"/>
+              <w:left w:val="none" w:sz="0" w:space="0" w:color="000000"/>
+              <w:right w:val="none" w:sz="0" w:space="0" w:color="000000"/>
+            </w:tcBorders>
+            <w:shd w:val="clear" w:color="auto" w:fill="FFFFFF"/>
+            <w:tcMar>
+              <w:top w:w="0" w:type="dxa"/>
+              <w:bottom w:w="0" w:type="dxa"/>
+              <w:left w:w="0" w:type="dxa"/>
+              <w:right w:w="0" w:type="dxa"/>
+            </w:tcMar>
+            <w:vAlign w:val="top"/>
+          </w:tcPr>
+          <w:p>
+            <w:pPr>
+              <w:pStyle w:val="Normal"/>
+              <w:jc w:val="center"/>
+              <w:pBdr>
+                <w:bottom w:val="none" w:sz="0" w:space="0" w:color="000000"/>
+                <w:top w:val="none" w:sz="0" w:space="0" w:color="000000"/>
+                <w:left w:val="none" w:sz="0" w:space="0" w:color="000000"/>
+                <w:right w:val="none" w:sz="0" w:space="0" w:color="000000"/>
+              </w:pBdr>
+              <w:spacing w:after="100" w:before="100" w:line="240"/>
+              <w:ind w:left="100" w:right="100" w:firstLine="0" w:firstLineChars="0"/>
+            </w:pPr>
+            <w:r xmlns:w="http://schemas.openxmlformats.org/wordprocessingml/2006/main" xmlns:wp="http://schemas.openxmlformats.org/drawingml/2006/wordprocessingDrawing" xmlns:r="http://schemas.openxmlformats.org/officeDocument/2006/relationships" xmlns:w14="http://schemas.microsoft.com/office/word/2010/wordml">
+              <w:rPr>
+                <w:rFonts w:ascii="Helvetica" w:hAnsi="Helvetica" w:eastAsia="Helvetica" w:cs="Helvetica"/>
+                <w:i w:val="false"/>
+                <w:b w:val="false"/>
+                <w:u w:val="none"/>
+                <w:sz w:val="22"/>
+                <w:szCs w:val="22"/>
+                <w:color w:val="000000"/>
+              </w:rPr>
+              <w:t xml:space="preserve">1.04, 4.32</w:t>
+            </w:r>
+          </w:p>
+        </w:tc>
+        <w:tc>
+          <w:tcPr>
+            <w:tcBorders>
+              <w:bottom w:val="none" w:sz="0" w:space="0" w:color="000000"/>
+              <w:top w:val="none" w:sz="0" w:space="0" w:color="000000"/>
+              <w:left w:val="none" w:sz="0" w:space="0" w:color="000000"/>
+              <w:right w:val="none" w:sz="0" w:space="0" w:color="000000"/>
+            </w:tcBorders>
+            <w:shd w:val="clear" w:color="auto" w:fill="FFFFFF"/>
+            <w:tcMar>
+              <w:top w:w="0" w:type="dxa"/>
+              <w:bottom w:w="0" w:type="dxa"/>
+              <w:left w:w="0" w:type="dxa"/>
+              <w:right w:w="0" w:type="dxa"/>
+            </w:tcMar>
+            <w:vAlign w:val="top"/>
+          </w:tcPr>
+          <w:p>
+            <w:pPr>
+              <w:pStyle w:val="Normal"/>
+              <w:jc w:val="center"/>
+              <w:pBdr>
+                <w:bottom w:val="none" w:sz="0" w:space="0" w:color="000000"/>
+                <w:top w:val="none" w:sz="0" w:space="0" w:color="000000"/>
+                <w:left w:val="none" w:sz="0" w:space="0" w:color="000000"/>
+                <w:right w:val="none" w:sz="0" w:space="0" w:color="000000"/>
+              </w:pBdr>
+              <w:spacing w:after="100" w:before="100" w:line="240"/>
+              <w:ind w:left="100" w:right="100" w:firstLine="0" w:firstLineChars="0"/>
+            </w:pPr>
+            <w:r xmlns:w="http://schemas.openxmlformats.org/wordprocessingml/2006/main" xmlns:wp="http://schemas.openxmlformats.org/drawingml/2006/wordprocessingDrawing" xmlns:r="http://schemas.openxmlformats.org/officeDocument/2006/relationships" xmlns:w14="http://schemas.microsoft.com/office/word/2010/wordml">
+              <w:rPr>
+                <w:rFonts w:ascii="Helvetica" w:hAnsi="Helvetica" w:eastAsia="Helvetica" w:cs="Helvetica"/>
+                <w:i w:val="false"/>
+                <w:b w:val="false"/>
+                <w:u w:val="none"/>
+                <w:sz w:val="22"/>
+                <w:szCs w:val="22"/>
+                <w:color w:val="000000"/>
+              </w:rPr>
+              <w:t xml:space="preserve">0.039</w:t>
+            </w:r>
+          </w:p>
+        </w:tc>
+      </w:tr>
+      <w:tr>
+        <w:trPr>
+          <w:trHeight w:val="616" w:hRule="auto"/>
+        </w:trPr>
+        body 9
+        <w:tc>
+          <w:tcPr>
+            <w:tcBorders>
+              <w:bottom w:val="none" w:sz="0" w:space="0" w:color="000000"/>
+              <w:top w:val="none" w:sz="0" w:space="0" w:color="000000"/>
+              <w:left w:val="none" w:sz="0" w:space="0" w:color="000000"/>
+              <w:right w:val="none" w:sz="0" w:space="0" w:color="000000"/>
+            </w:tcBorders>
+            <w:shd w:val="clear" w:color="auto" w:fill="FFFFFF"/>
+            <w:tcMar>
+              <w:top w:w="0" w:type="dxa"/>
+              <w:bottom w:w="0" w:type="dxa"/>
+              <w:left w:w="0" w:type="dxa"/>
+              <w:right w:w="0" w:type="dxa"/>
+            </w:tcMar>
+            <w:vAlign w:val="top"/>
+          </w:tcPr>
+          <w:p>
+            <w:pPr>
+              <w:pStyle w:val="Normal"/>
+              <w:jc w:val="left"/>
+              <w:pBdr>
+                <w:bottom w:val="none" w:sz="0" w:space="0" w:color="000000"/>
+                <w:top w:val="none" w:sz="0" w:space="0" w:color="000000"/>
+                <w:left w:val="none" w:sz="0" w:space="0" w:color="000000"/>
+                <w:right w:val="none" w:sz="0" w:space="0" w:color="000000"/>
+              </w:pBdr>
+              <w:spacing w:after="100" w:before="100" w:line="240"/>
+              <w:ind w:left="300" w:right="100" w:firstLine="0" w:firstLineChars="0"/>
+            </w:pPr>
+            <w:r xmlns:w="http://schemas.openxmlformats.org/wordprocessingml/2006/main" xmlns:wp="http://schemas.openxmlformats.org/drawingml/2006/wordprocessingDrawing" xmlns:r="http://schemas.openxmlformats.org/officeDocument/2006/relationships" xmlns:w14="http://schemas.microsoft.com/office/word/2010/wordml">
+              <w:rPr>
+                <w:rFonts w:ascii="Helvetica" w:hAnsi="Helvetica" w:eastAsia="Helvetica" w:cs="Helvetica"/>
+                <w:i w:val="false"/>
+                <w:b w:val="false"/>
+                <w:u w:val="none"/>
+                <w:sz w:val="22"/>
+                <w:szCs w:val="22"/>
+                <w:color w:val="000000"/>
+              </w:rPr>
+              <w:t xml:space="preserve">The Hebrew University</w:t>
+            </w:r>
+          </w:p>
+        </w:tc>
+        <w:tc>
+          <w:tcPr>
+            <w:tcBorders>
+              <w:bottom w:val="none" w:sz="0" w:space="0" w:color="000000"/>
+              <w:top w:val="none" w:sz="0" w:space="0" w:color="000000"/>
+              <w:left w:val="none" w:sz="0" w:space="0" w:color="000000"/>
+              <w:right w:val="none" w:sz="0" w:space="0" w:color="000000"/>
+            </w:tcBorders>
+            <w:shd w:val="clear" w:color="auto" w:fill="FFFFFF"/>
+            <w:tcMar>
+              <w:top w:w="0" w:type="dxa"/>
+              <w:bottom w:w="0" w:type="dxa"/>
+              <w:left w:w="0" w:type="dxa"/>
+              <w:right w:w="0" w:type="dxa"/>
+            </w:tcMar>
+            <w:vAlign w:val="top"/>
+          </w:tcPr>
+          <w:p>
+            <w:pPr>
+              <w:pStyle w:val="Normal"/>
+              <w:jc w:val="center"/>
+              <w:pBdr>
+                <w:bottom w:val="none" w:sz="0" w:space="0" w:color="000000"/>
+                <w:top w:val="none" w:sz="0" w:space="0" w:color="000000"/>
+                <w:left w:val="none" w:sz="0" w:space="0" w:color="000000"/>
+                <w:right w:val="none" w:sz="0" w:space="0" w:color="000000"/>
+              </w:pBdr>
+              <w:spacing w:after="100" w:before="100" w:line="240"/>
+              <w:ind w:left="100" w:right="100" w:firstLine="0" w:firstLineChars="0"/>
+            </w:pPr>
+            <w:r xmlns:w="http://schemas.openxmlformats.org/wordprocessingml/2006/main" xmlns:wp="http://schemas.openxmlformats.org/drawingml/2006/wordprocessingDrawing" xmlns:r="http://schemas.openxmlformats.org/officeDocument/2006/relationships" xmlns:w14="http://schemas.microsoft.com/office/word/2010/wordml">
+              <w:rPr>
+                <w:rFonts w:ascii="Helvetica" w:hAnsi="Helvetica" w:eastAsia="Helvetica" w:cs="Helvetica"/>
+                <w:i w:val="false"/>
+                <w:b w:val="false"/>
+                <w:u w:val="none"/>
+                <w:sz w:val="22"/>
+                <w:szCs w:val="22"/>
+                <w:color w:val="000000"/>
+              </w:rPr>
+              <w:t xml:space="preserve">1.68</w:t>
+            </w:r>
+          </w:p>
+        </w:tc>
+        <w:tc>
+          <w:tcPr>
+            <w:tcBorders>
+              <w:bottom w:val="none" w:sz="0" w:space="0" w:color="000000"/>
+              <w:top w:val="none" w:sz="0" w:space="0" w:color="000000"/>
+              <w:left w:val="none" w:sz="0" w:space="0" w:color="000000"/>
+              <w:right w:val="none" w:sz="0" w:space="0" w:color="000000"/>
+            </w:tcBorders>
+            <w:shd w:val="clear" w:color="auto" w:fill="FFFFFF"/>
+            <w:tcMar>
+              <w:top w:w="0" w:type="dxa"/>
+              <w:bottom w:w="0" w:type="dxa"/>
+              <w:left w:w="0" w:type="dxa"/>
+              <w:right w:w="0" w:type="dxa"/>
+            </w:tcMar>
+            <w:vAlign w:val="top"/>
+          </w:tcPr>
+          <w:p>
+            <w:pPr>
+              <w:pStyle w:val="Normal"/>
+              <w:jc w:val="center"/>
+              <w:pBdr>
+                <w:bottom w:val="none" w:sz="0" w:space="0" w:color="000000"/>
+                <w:top w:val="none" w:sz="0" w:space="0" w:color="000000"/>
+                <w:left w:val="none" w:sz="0" w:space="0" w:color="000000"/>
+                <w:right w:val="none" w:sz="0" w:space="0" w:color="000000"/>
+              </w:pBdr>
+              <w:spacing w:after="100" w:before="100" w:line="240"/>
+              <w:ind w:left="100" w:right="100" w:firstLine="0" w:firstLineChars="0"/>
+            </w:pPr>
+            <w:r xmlns:w="http://schemas.openxmlformats.org/wordprocessingml/2006/main" xmlns:wp="http://schemas.openxmlformats.org/drawingml/2006/wordprocessingDrawing" xmlns:r="http://schemas.openxmlformats.org/officeDocument/2006/relationships" xmlns:w14="http://schemas.microsoft.com/office/word/2010/wordml">
+              <w:rPr>
+                <w:rFonts w:ascii="Helvetica" w:hAnsi="Helvetica" w:eastAsia="Helvetica" w:cs="Helvetica"/>
+                <w:i w:val="false"/>
+                <w:b w:val="false"/>
+                <w:u w:val="none"/>
+                <w:sz w:val="22"/>
+                <w:szCs w:val="22"/>
+                <w:color w:val="000000"/>
+              </w:rPr>
+              <w:t xml:space="preserve">0.98, 2.87</w:t>
+            </w:r>
+          </w:p>
+        </w:tc>
+        <w:tc>
+          <w:tcPr>
+            <w:tcBorders>
+              <w:bottom w:val="none" w:sz="0" w:space="0" w:color="000000"/>
+              <w:top w:val="none" w:sz="0" w:space="0" w:color="000000"/>
+              <w:left w:val="none" w:sz="0" w:space="0" w:color="000000"/>
+              <w:right w:val="none" w:sz="0" w:space="0" w:color="000000"/>
+            </w:tcBorders>
+            <w:shd w:val="clear" w:color="auto" w:fill="FFFFFF"/>
+            <w:tcMar>
+              <w:top w:w="0" w:type="dxa"/>
+              <w:bottom w:w="0" w:type="dxa"/>
+              <w:left w:w="0" w:type="dxa"/>
+              <w:right w:w="0" w:type="dxa"/>
+            </w:tcMar>
+            <w:vAlign w:val="top"/>
+          </w:tcPr>
+          <w:p>
+            <w:pPr>
+              <w:pStyle w:val="Normal"/>
+              <w:jc w:val="center"/>
+              <w:pBdr>
+                <w:bottom w:val="none" w:sz="0" w:space="0" w:color="000000"/>
+                <w:top w:val="none" w:sz="0" w:space="0" w:color="000000"/>
+                <w:left w:val="none" w:sz="0" w:space="0" w:color="000000"/>
+                <w:right w:val="none" w:sz="0" w:space="0" w:color="000000"/>
+              </w:pBdr>
+              <w:spacing w:after="100" w:before="100" w:line="240"/>
+              <w:ind w:left="100" w:right="100" w:firstLine="0" w:firstLineChars="0"/>
+            </w:pPr>
+            <w:r xmlns:w="http://schemas.openxmlformats.org/wordprocessingml/2006/main" xmlns:wp="http://schemas.openxmlformats.org/drawingml/2006/wordprocessingDrawing" xmlns:r="http://schemas.openxmlformats.org/officeDocument/2006/relationships" xmlns:w14="http://schemas.microsoft.com/office/word/2010/wordml">
+              <w:rPr>
+                <w:rFonts w:ascii="Helvetica" w:hAnsi="Helvetica" w:eastAsia="Helvetica" w:cs="Helvetica"/>
+                <w:i w:val="false"/>
+                <w:b w:val="false"/>
+                <w:u w:val="none"/>
+                <w:sz w:val="22"/>
+                <w:szCs w:val="22"/>
+                <w:color w:val="000000"/>
+              </w:rPr>
+              <w:t xml:space="preserve">0.059</w:t>
+            </w:r>
+          </w:p>
+        </w:tc>
+      </w:tr>
+      <w:tr>
+        <w:trPr>
+          <w:trHeight w:val="620" w:hRule="auto"/>
+        </w:trPr>
+        body10
+        <w:tc>
+          <w:tcPr>
+            <w:tcBorders>
+              <w:bottom w:val="none" w:sz="0" w:space="0" w:color="000000"/>
+              <w:top w:val="none" w:sz="0" w:space="0" w:color="000000"/>
+              <w:left w:val="none" w:sz="0" w:space="0" w:color="000000"/>
+              <w:right w:val="none" w:sz="0" w:space="0" w:color="000000"/>
+            </w:tcBorders>
+            <w:shd w:val="clear" w:color="auto" w:fill="FFFFFF"/>
+            <w:tcMar>
+              <w:top w:w="0" w:type="dxa"/>
+              <w:bottom w:w="0" w:type="dxa"/>
+              <w:left w:w="0" w:type="dxa"/>
+              <w:right w:w="0" w:type="dxa"/>
+            </w:tcMar>
+            <w:vAlign w:val="top"/>
+          </w:tcPr>
+          <w:p>
+            <w:pPr>
+              <w:pStyle w:val="Normal"/>
+              <w:jc w:val="left"/>
+              <w:pBdr>
+                <w:bottom w:val="none" w:sz="0" w:space="0" w:color="000000"/>
+                <w:top w:val="none" w:sz="0" w:space="0" w:color="000000"/>
+                <w:left w:val="none" w:sz="0" w:space="0" w:color="000000"/>
+                <w:right w:val="none" w:sz="0" w:space="0" w:color="000000"/>
+              </w:pBdr>
+              <w:spacing w:after="100" w:before="100" w:line="240"/>
+              <w:ind w:left="300" w:right="100" w:firstLine="0" w:firstLineChars="0"/>
+            </w:pPr>
+            <w:r xmlns:w="http://schemas.openxmlformats.org/wordprocessingml/2006/main" xmlns:wp="http://schemas.openxmlformats.org/drawingml/2006/wordprocessingDrawing" xmlns:r="http://schemas.openxmlformats.org/officeDocument/2006/relationships" xmlns:w14="http://schemas.microsoft.com/office/word/2010/wordml">
+              <w:rPr>
+                <w:rFonts w:ascii="Helvetica" w:hAnsi="Helvetica" w:eastAsia="Helvetica" w:cs="Helvetica"/>
+                <w:i w:val="false"/>
+                <w:b w:val="false"/>
+                <w:u w:val="none"/>
+                <w:sz w:val="22"/>
+                <w:szCs w:val="22"/>
+                <w:color w:val="000000"/>
+              </w:rPr>
+              <w:t xml:space="preserve">The Open University</w:t>
+            </w:r>
+          </w:p>
+        </w:tc>
+        <w:tc>
+          <w:tcPr>
+            <w:tcBorders>
+              <w:bottom w:val="none" w:sz="0" w:space="0" w:color="000000"/>
+              <w:top w:val="none" w:sz="0" w:space="0" w:color="000000"/>
+              <w:left w:val="none" w:sz="0" w:space="0" w:color="000000"/>
+              <w:right w:val="none" w:sz="0" w:space="0" w:color="000000"/>
+            </w:tcBorders>
+            <w:shd w:val="clear" w:color="auto" w:fill="FFFFFF"/>
+            <w:tcMar>
+              <w:top w:w="0" w:type="dxa"/>
+              <w:bottom w:w="0" w:type="dxa"/>
+              <w:left w:w="0" w:type="dxa"/>
+              <w:right w:w="0" w:type="dxa"/>
+            </w:tcMar>
+            <w:vAlign w:val="top"/>
+          </w:tcPr>
+          <w:p>
+            <w:pPr>
+              <w:pStyle w:val="Normal"/>
+              <w:jc w:val="center"/>
+              <w:pBdr>
+                <w:bottom w:val="none" w:sz="0" w:space="0" w:color="000000"/>
+                <w:top w:val="none" w:sz="0" w:space="0" w:color="000000"/>
+                <w:left w:val="none" w:sz="0" w:space="0" w:color="000000"/>
+                <w:right w:val="none" w:sz="0" w:space="0" w:color="000000"/>
+              </w:pBdr>
+              <w:spacing w:after="100" w:before="100" w:line="240"/>
+              <w:ind w:left="100" w:right="100" w:firstLine="0" w:firstLineChars="0"/>
+            </w:pPr>
+            <w:r xmlns:w="http://schemas.openxmlformats.org/wordprocessingml/2006/main" xmlns:wp="http://schemas.openxmlformats.org/drawingml/2006/wordprocessingDrawing" xmlns:r="http://schemas.openxmlformats.org/officeDocument/2006/relationships" xmlns:w14="http://schemas.microsoft.com/office/word/2010/wordml">
+              <w:rPr>
+                <w:rFonts w:ascii="Helvetica" w:hAnsi="Helvetica" w:eastAsia="Helvetica" w:cs="Helvetica"/>
+                <w:i w:val="false"/>
+                <w:b w:val="false"/>
+                <w:u w:val="none"/>
+                <w:sz w:val="22"/>
+                <w:szCs w:val="22"/>
+                <w:color w:val="000000"/>
+              </w:rPr>
+              <w:t xml:space="preserve">0.71</w:t>
+            </w:r>
+          </w:p>
+        </w:tc>
+        <w:tc>
+          <w:tcPr>
+            <w:tcBorders>
+              <w:bottom w:val="none" w:sz="0" w:space="0" w:color="000000"/>
+              <w:top w:val="none" w:sz="0" w:space="0" w:color="000000"/>
+              <w:left w:val="none" w:sz="0" w:space="0" w:color="000000"/>
+              <w:right w:val="none" w:sz="0" w:space="0" w:color="000000"/>
+            </w:tcBorders>
+            <w:shd w:val="clear" w:color="auto" w:fill="FFFFFF"/>
+            <w:tcMar>
+              <w:top w:w="0" w:type="dxa"/>
+              <w:bottom w:w="0" w:type="dxa"/>
+              <w:left w:w="0" w:type="dxa"/>
+              <w:right w:w="0" w:type="dxa"/>
+            </w:tcMar>
+            <w:vAlign w:val="top"/>
+          </w:tcPr>
+          <w:p>
+            <w:pPr>
+              <w:pStyle w:val="Normal"/>
+              <w:jc w:val="center"/>
+              <w:pBdr>
+                <w:bottom w:val="none" w:sz="0" w:space="0" w:color="000000"/>
+                <w:top w:val="none" w:sz="0" w:space="0" w:color="000000"/>
+                <w:left w:val="none" w:sz="0" w:space="0" w:color="000000"/>
+                <w:right w:val="none" w:sz="0" w:space="0" w:color="000000"/>
+              </w:pBdr>
+              <w:spacing w:after="100" w:before="100" w:line="240"/>
+              <w:ind w:left="100" w:right="100" w:firstLine="0" w:firstLineChars="0"/>
+            </w:pPr>
+            <w:r xmlns:w="http://schemas.openxmlformats.org/wordprocessingml/2006/main" xmlns:wp="http://schemas.openxmlformats.org/drawingml/2006/wordprocessingDrawing" xmlns:r="http://schemas.openxmlformats.org/officeDocument/2006/relationships" xmlns:w14="http://schemas.microsoft.com/office/word/2010/wordml">
+              <w:rPr>
+                <w:rFonts w:ascii="Helvetica" w:hAnsi="Helvetica" w:eastAsia="Helvetica" w:cs="Helvetica"/>
+                <w:i w:val="false"/>
+                <w:b w:val="false"/>
+                <w:u w:val="none"/>
+                <w:sz w:val="22"/>
+                <w:szCs w:val="22"/>
+                <w:color w:val="000000"/>
+              </w:rPr>
+              <w:t xml:space="preserve">0.40, 1.27</w:t>
+            </w:r>
+          </w:p>
+        </w:tc>
+        <w:tc>
+          <w:tcPr>
+            <w:tcBorders>
+              <w:bottom w:val="none" w:sz="0" w:space="0" w:color="000000"/>
+              <w:top w:val="none" w:sz="0" w:space="0" w:color="000000"/>
+              <w:left w:val="none" w:sz="0" w:space="0" w:color="000000"/>
+              <w:right w:val="none" w:sz="0" w:space="0" w:color="000000"/>
+            </w:tcBorders>
+            <w:shd w:val="clear" w:color="auto" w:fill="FFFFFF"/>
+            <w:tcMar>
+              <w:top w:w="0" w:type="dxa"/>
+              <w:bottom w:w="0" w:type="dxa"/>
+              <w:left w:w="0" w:type="dxa"/>
+              <w:right w:w="0" w:type="dxa"/>
+            </w:tcMar>
+            <w:vAlign w:val="top"/>
+          </w:tcPr>
+          <w:p>
+            <w:pPr>
+              <w:pStyle w:val="Normal"/>
+              <w:jc w:val="center"/>
+              <w:pBdr>
+                <w:bottom w:val="none" w:sz="0" w:space="0" w:color="000000"/>
+                <w:top w:val="none" w:sz="0" w:space="0" w:color="000000"/>
+                <w:left w:val="none" w:sz="0" w:space="0" w:color="000000"/>
+                <w:right w:val="none" w:sz="0" w:space="0" w:color="000000"/>
+              </w:pBdr>
+              <w:spacing w:after="100" w:before="100" w:line="240"/>
+              <w:ind w:left="100" w:right="100" w:firstLine="0" w:firstLineChars="0"/>
+            </w:pPr>
+            <w:r xmlns:w="http://schemas.openxmlformats.org/wordprocessingml/2006/main" xmlns:wp="http://schemas.openxmlformats.org/drawingml/2006/wordprocessingDrawing" xmlns:r="http://schemas.openxmlformats.org/officeDocument/2006/relationships" xmlns:w14="http://schemas.microsoft.com/office/word/2010/wordml">
+              <w:rPr>
+                <w:rFonts w:ascii="Helvetica" w:hAnsi="Helvetica" w:eastAsia="Helvetica" w:cs="Helvetica"/>
+                <w:i w:val="false"/>
+                <w:b w:val="false"/>
+                <w:u w:val="none"/>
+                <w:sz w:val="22"/>
+                <w:szCs w:val="22"/>
+                <w:color w:val="000000"/>
+              </w:rPr>
+              <w:t xml:space="preserve">0.2</w:t>
+            </w:r>
+          </w:p>
+        </w:tc>
+      </w:tr>
+      <w:tr>
+        <w:trPr>
+          <w:trHeight w:val="618" w:hRule="auto"/>
+        </w:trPr>
+        body11
+        <w:tc>
+          <w:tcPr>
+            <w:tcBorders>
+              <w:bottom w:val="none" w:sz="0" w:space="0" w:color="000000"/>
+              <w:top w:val="none" w:sz="0" w:space="0" w:color="000000"/>
+              <w:left w:val="none" w:sz="0" w:space="0" w:color="000000"/>
+              <w:right w:val="none" w:sz="0" w:space="0" w:color="000000"/>
+            </w:tcBorders>
+            <w:shd w:val="clear" w:color="auto" w:fill="FFFFFF"/>
+            <w:tcMar>
+              <w:top w:w="0" w:type="dxa"/>
+              <w:bottom w:w="0" w:type="dxa"/>
+              <w:left w:w="0" w:type="dxa"/>
+              <w:right w:w="0" w:type="dxa"/>
+            </w:tcMar>
+            <w:vAlign w:val="top"/>
+          </w:tcPr>
+          <w:p>
+            <w:pPr>
+              <w:pStyle w:val="Normal"/>
+              <w:jc w:val="left"/>
+              <w:pBdr>
+                <w:bottom w:val="none" w:sz="0" w:space="0" w:color="000000"/>
+                <w:top w:val="none" w:sz="0" w:space="0" w:color="000000"/>
+                <w:left w:val="none" w:sz="0" w:space="0" w:color="000000"/>
+                <w:right w:val="none" w:sz="0" w:space="0" w:color="000000"/>
+              </w:pBdr>
+              <w:spacing w:after="100" w:before="100" w:line="240"/>
+              <w:ind w:left="300" w:right="100" w:firstLine="0" w:firstLineChars="0"/>
+            </w:pPr>
+            <w:r xmlns:w="http://schemas.openxmlformats.org/wordprocessingml/2006/main" xmlns:wp="http://schemas.openxmlformats.org/drawingml/2006/wordprocessingDrawing" xmlns:r="http://schemas.openxmlformats.org/officeDocument/2006/relationships" xmlns:w14="http://schemas.microsoft.com/office/word/2010/wordml">
+              <w:rPr>
+                <w:rFonts w:ascii="Helvetica" w:hAnsi="Helvetica" w:eastAsia="Helvetica" w:cs="Helvetica"/>
+                <w:i w:val="false"/>
+                <w:b w:val="false"/>
+                <w:u w:val="none"/>
+                <w:sz w:val="22"/>
+                <w:szCs w:val="22"/>
+                <w:color w:val="000000"/>
+              </w:rPr>
+              <w:t xml:space="preserve">University of Haifa</w:t>
+            </w:r>
+          </w:p>
+        </w:tc>
+        <w:tc>
+          <w:tcPr>
+            <w:tcBorders>
+              <w:bottom w:val="none" w:sz="0" w:space="0" w:color="000000"/>
+              <w:top w:val="none" w:sz="0" w:space="0" w:color="000000"/>
+              <w:left w:val="none" w:sz="0" w:space="0" w:color="000000"/>
+              <w:right w:val="none" w:sz="0" w:space="0" w:color="000000"/>
+            </w:tcBorders>
+            <w:shd w:val="clear" w:color="auto" w:fill="FFFFFF"/>
+            <w:tcMar>
+              <w:top w:w="0" w:type="dxa"/>
+              <w:bottom w:w="0" w:type="dxa"/>
+              <w:left w:w="0" w:type="dxa"/>
+              <w:right w:w="0" w:type="dxa"/>
+            </w:tcMar>
+            <w:vAlign w:val="top"/>
+          </w:tcPr>
+          <w:p>
+            <w:pPr>
+              <w:pStyle w:val="Normal"/>
+              <w:jc w:val="center"/>
+              <w:pBdr>
+                <w:bottom w:val="none" w:sz="0" w:space="0" w:color="000000"/>
+                <w:top w:val="none" w:sz="0" w:space="0" w:color="000000"/>
+                <w:left w:val="none" w:sz="0" w:space="0" w:color="000000"/>
+                <w:right w:val="none" w:sz="0" w:space="0" w:color="000000"/>
+              </w:pBdr>
+              <w:spacing w:after="100" w:before="100" w:line="240"/>
+              <w:ind w:left="100" w:right="100" w:firstLine="0" w:firstLineChars="0"/>
+            </w:pPr>
+            <w:r xmlns:w="http://schemas.openxmlformats.org/wordprocessingml/2006/main" xmlns:wp="http://schemas.openxmlformats.org/drawingml/2006/wordprocessingDrawing" xmlns:r="http://schemas.openxmlformats.org/officeDocument/2006/relationships" xmlns:w14="http://schemas.microsoft.com/office/word/2010/wordml">
+              <w:rPr>
+                <w:rFonts w:ascii="Helvetica" w:hAnsi="Helvetica" w:eastAsia="Helvetica" w:cs="Helvetica"/>
+                <w:i w:val="false"/>
+                <w:b w:val="false"/>
+                <w:u w:val="none"/>
+                <w:sz w:val="22"/>
+                <w:szCs w:val="22"/>
+                <w:color w:val="000000"/>
+              </w:rPr>
+              <w:t xml:space="preserve">3.79</w:t>
+            </w:r>
+          </w:p>
+        </w:tc>
+        <w:tc>
+          <w:tcPr>
+            <w:tcBorders>
+              <w:bottom w:val="none" w:sz="0" w:space="0" w:color="000000"/>
+              <w:top w:val="none" w:sz="0" w:space="0" w:color="000000"/>
+              <w:left w:val="none" w:sz="0" w:space="0" w:color="000000"/>
+              <w:right w:val="none" w:sz="0" w:space="0" w:color="000000"/>
+            </w:tcBorders>
+            <w:shd w:val="clear" w:color="auto" w:fill="FFFFFF"/>
+            <w:tcMar>
+              <w:top w:w="0" w:type="dxa"/>
+              <w:bottom w:w="0" w:type="dxa"/>
+              <w:left w:w="0" w:type="dxa"/>
+              <w:right w:w="0" w:type="dxa"/>
+            </w:tcMar>
+            <w:vAlign w:val="top"/>
+          </w:tcPr>
+          <w:p>
+            <w:pPr>
+              <w:pStyle w:val="Normal"/>
+              <w:jc w:val="center"/>
+              <w:pBdr>
+                <w:bottom w:val="none" w:sz="0" w:space="0" w:color="000000"/>
+                <w:top w:val="none" w:sz="0" w:space="0" w:color="000000"/>
+                <w:left w:val="none" w:sz="0" w:space="0" w:color="000000"/>
+                <w:right w:val="none" w:sz="0" w:space="0" w:color="000000"/>
+              </w:pBdr>
+              <w:spacing w:after="100" w:before="100" w:line="240"/>
+              <w:ind w:left="100" w:right="100" w:firstLine="0" w:firstLineChars="0"/>
+            </w:pPr>
+            <w:r xmlns:w="http://schemas.openxmlformats.org/wordprocessingml/2006/main" xmlns:wp="http://schemas.openxmlformats.org/drawingml/2006/wordprocessingDrawing" xmlns:r="http://schemas.openxmlformats.org/officeDocument/2006/relationships" xmlns:w14="http://schemas.microsoft.com/office/word/2010/wordml">
+              <w:rPr>
+                <w:rFonts w:ascii="Helvetica" w:hAnsi="Helvetica" w:eastAsia="Helvetica" w:cs="Helvetica"/>
+                <w:i w:val="false"/>
+                <w:b w:val="false"/>
+                <w:u w:val="none"/>
+                <w:sz w:val="22"/>
+                <w:szCs w:val="22"/>
+                <w:color w:val="000000"/>
+              </w:rPr>
+              <w:t xml:space="preserve">2.42, 5.95</w:t>
+            </w:r>
+          </w:p>
+        </w:tc>
+        <w:tc>
+          <w:tcPr>
+            <w:tcBorders>
+              <w:bottom w:val="none" w:sz="0" w:space="0" w:color="000000"/>
+              <w:top w:val="none" w:sz="0" w:space="0" w:color="000000"/>
+              <w:left w:val="none" w:sz="0" w:space="0" w:color="000000"/>
+              <w:right w:val="none" w:sz="0" w:space="0" w:color="000000"/>
+            </w:tcBorders>
+            <w:shd w:val="clear" w:color="auto" w:fill="FFFFFF"/>
+            <w:tcMar>
+              <w:top w:w="0" w:type="dxa"/>
+              <w:bottom w:w="0" w:type="dxa"/>
+              <w:left w:w="0" w:type="dxa"/>
+              <w:right w:w="0" w:type="dxa"/>
+            </w:tcMar>
+            <w:vAlign w:val="top"/>
+          </w:tcPr>
+          <w:p>
+            <w:pPr>
+              <w:pStyle w:val="Normal"/>
+              <w:jc w:val="center"/>
+              <w:pBdr>
+                <w:bottom w:val="none" w:sz="0" w:space="0" w:color="000000"/>
+                <w:top w:val="none" w:sz="0" w:space="0" w:color="000000"/>
+                <w:left w:val="none" w:sz="0" w:space="0" w:color="000000"/>
+                <w:right w:val="none" w:sz="0" w:space="0" w:color="000000"/>
+              </w:pBdr>
+              <w:spacing w:after="100" w:before="100" w:line="240"/>
+              <w:ind w:left="100" w:right="100" w:firstLine="0" w:firstLineChars="0"/>
+            </w:pPr>
+            <w:r xmlns:w="http://schemas.openxmlformats.org/wordprocessingml/2006/main" xmlns:wp="http://schemas.openxmlformats.org/drawingml/2006/wordprocessingDrawing" xmlns:r="http://schemas.openxmlformats.org/officeDocument/2006/relationships" xmlns:w14="http://schemas.microsoft.com/office/word/2010/wordml">
+              <w:rPr>
+                <w:rFonts w:ascii="Helvetica" w:hAnsi="Helvetica" w:eastAsia="Helvetica" w:cs="Helvetica"/>
+                <w:i w:val="false"/>
+                <w:b w:val="false"/>
+                <w:u w:val="none"/>
+                <w:sz w:val="22"/>
+                <w:szCs w:val="22"/>
+                <w:color w:val="000000"/>
+              </w:rPr>
+              <w:t xml:space="preserve">&lt;0.001</w:t>
+            </w:r>
+          </w:p>
+        </w:tc>
+      </w:tr>
+      <w:tr>
+        <w:trPr>
+          <w:trHeight w:val="598" w:hRule="auto"/>
+        </w:trPr>
+        body12
+        <w:tc>
+          <w:tcPr>
+            <w:tcBorders>
+              <w:bottom w:val="single" w:sz="8" w:space="0" w:color="000000"/>
+              <w:top w:val="none" w:sz="0" w:space="0" w:color="000000"/>
+              <w:left w:val="none" w:sz="0" w:space="0" w:color="000000"/>
+              <w:right w:val="none" w:sz="0" w:space="0" w:color="000000"/>
+            </w:tcBorders>
+            <w:shd w:val="clear" w:color="auto" w:fill="FFFFFF"/>
+            <w:tcMar>
+              <w:top w:w="0" w:type="dxa"/>
+              <w:bottom w:w="0" w:type="dxa"/>
+              <w:left w:w="0" w:type="dxa"/>
+              <w:right w:w="0" w:type="dxa"/>
+            </w:tcMar>
+            <w:vAlign w:val="top"/>
+          </w:tcPr>
+          <w:p>
+            <w:pPr>
+              <w:pStyle w:val="Normal"/>
+              <w:jc w:val="left"/>
+              <w:pBdr>
+                <w:bottom w:val="none" w:sz="0" w:space="0" w:color="000000"/>
+                <w:top w:val="none" w:sz="0" w:space="0" w:color="000000"/>
+                <w:left w:val="none" w:sz="0" w:space="0" w:color="000000"/>
+                <w:right w:val="none" w:sz="0" w:space="0" w:color="000000"/>
+              </w:pBdr>
+              <w:spacing w:after="100" w:before="100" w:line="240"/>
+              <w:ind w:left="300" w:right="100" w:firstLine="0" w:firstLineChars="0"/>
+            </w:pPr>
+            <w:r xmlns:w="http://schemas.openxmlformats.org/wordprocessingml/2006/main" xmlns:wp="http://schemas.openxmlformats.org/drawingml/2006/wordprocessingDrawing" xmlns:r="http://schemas.openxmlformats.org/officeDocument/2006/relationships" xmlns:w14="http://schemas.microsoft.com/office/word/2010/wordml">
+              <w:rPr>
+                <w:rFonts w:ascii="Helvetica" w:hAnsi="Helvetica" w:eastAsia="Helvetica" w:cs="Helvetica"/>
+                <w:i w:val="false"/>
+                <w:b w:val="false"/>
+                <w:u w:val="none"/>
+                <w:sz w:val="22"/>
+                <w:szCs w:val="22"/>
+                <w:color w:val="000000"/>
+              </w:rPr>
+              <w:t xml:space="preserve">Weizmann Institute of Science</w:t>
+            </w:r>
+          </w:p>
+        </w:tc>
+        <w:tc>
+          <w:tcPr>
+            <w:tcBorders>
+              <w:bottom w:val="single" w:sz="8" w:space="0" w:color="000000"/>
+              <w:top w:val="none" w:sz="0" w:space="0" w:color="000000"/>
+              <w:left w:val="none" w:sz="0" w:space="0" w:color="000000"/>
+              <w:right w:val="none" w:sz="0" w:space="0" w:color="000000"/>
+            </w:tcBorders>
+            <w:shd w:val="clear" w:color="auto" w:fill="FFFFFF"/>
+            <w:tcMar>
+              <w:top w:w="0" w:type="dxa"/>
+              <w:bottom w:w="0" w:type="dxa"/>
+              <w:left w:w="0" w:type="dxa"/>
+              <w:right w:w="0" w:type="dxa"/>
+            </w:tcMar>
+            <w:vAlign w:val="top"/>
+          </w:tcPr>
+          <w:p>
+            <w:pPr>
+              <w:pStyle w:val="Normal"/>
+              <w:jc w:val="center"/>
+              <w:pBdr>
+                <w:bottom w:val="none" w:sz="0" w:space="0" w:color="000000"/>
+                <w:top w:val="none" w:sz="0" w:space="0" w:color="000000"/>
+                <w:left w:val="none" w:sz="0" w:space="0" w:color="000000"/>
+                <w:right w:val="none" w:sz="0" w:space="0" w:color="000000"/>
+              </w:pBdr>
+              <w:spacing w:after="100" w:before="100" w:line="240"/>
+              <w:ind w:left="100" w:right="100" w:firstLine="0" w:firstLineChars="0"/>
+            </w:pPr>
+            <w:r xmlns:w="http://schemas.openxmlformats.org/wordprocessingml/2006/main" xmlns:wp="http://schemas.openxmlformats.org/drawingml/2006/wordprocessingDrawing" xmlns:r="http://schemas.openxmlformats.org/officeDocument/2006/relationships" xmlns:w14="http://schemas.microsoft.com/office/word/2010/wordml">
+              <w:rPr>
+                <w:rFonts w:ascii="Helvetica" w:hAnsi="Helvetica" w:eastAsia="Helvetica" w:cs="Helvetica"/>
+                <w:i w:val="false"/>
+                <w:b w:val="false"/>
+                <w:u w:val="none"/>
+                <w:sz w:val="22"/>
+                <w:szCs w:val="22"/>
+                <w:color w:val="000000"/>
+              </w:rPr>
+              <w:t xml:space="preserve">1.26</w:t>
+            </w:r>
+          </w:p>
+        </w:tc>
+        <w:tc>
+          <w:tcPr>
+            <w:tcBorders>
+              <w:bottom w:val="single" w:sz="8" w:space="0" w:color="000000"/>
+              <w:top w:val="none" w:sz="0" w:space="0" w:color="000000"/>
+              <w:left w:val="none" w:sz="0" w:space="0" w:color="000000"/>
+              <w:right w:val="none" w:sz="0" w:space="0" w:color="000000"/>
+            </w:tcBorders>
+            <w:shd w:val="clear" w:color="auto" w:fill="FFFFFF"/>
+            <w:tcMar>
+              <w:top w:w="0" w:type="dxa"/>
+              <w:bottom w:w="0" w:type="dxa"/>
+              <w:left w:w="0" w:type="dxa"/>
+              <w:right w:w="0" w:type="dxa"/>
+            </w:tcMar>
+            <w:vAlign w:val="top"/>
+          </w:tcPr>
+          <w:p>
+            <w:pPr>
+              <w:pStyle w:val="Normal"/>
+              <w:jc w:val="center"/>
+              <w:pBdr>
+                <w:bottom w:val="none" w:sz="0" w:space="0" w:color="000000"/>
+                <w:top w:val="none" w:sz="0" w:space="0" w:color="000000"/>
+                <w:left w:val="none" w:sz="0" w:space="0" w:color="000000"/>
+                <w:right w:val="none" w:sz="0" w:space="0" w:color="000000"/>
+              </w:pBdr>
+              <w:spacing w:after="100" w:before="100" w:line="240"/>
+              <w:ind w:left="100" w:right="100" w:firstLine="0" w:firstLineChars="0"/>
+            </w:pPr>
+            <w:r xmlns:w="http://schemas.openxmlformats.org/wordprocessingml/2006/main" xmlns:wp="http://schemas.openxmlformats.org/drawingml/2006/wordprocessingDrawing" xmlns:r="http://schemas.openxmlformats.org/officeDocument/2006/relationships" xmlns:w14="http://schemas.microsoft.com/office/word/2010/wordml">
+              <w:rPr>
+                <w:rFonts w:ascii="Helvetica" w:hAnsi="Helvetica" w:eastAsia="Helvetica" w:cs="Helvetica"/>
+                <w:i w:val="false"/>
+                <w:b w:val="false"/>
+                <w:u w:val="none"/>
+                <w:sz w:val="22"/>
+                <w:szCs w:val="22"/>
+                <w:color w:val="000000"/>
+              </w:rPr>
+              <w:t xml:space="preserve">0.65, 2.44</w:t>
+            </w:r>
+          </w:p>
+        </w:tc>
+        <w:tc>
+          <w:tcPr>
+            <w:tcBorders>
+              <w:bottom w:val="single" w:sz="8" w:space="0" w:color="000000"/>
+              <w:top w:val="none" w:sz="0" w:space="0" w:color="000000"/>
+              <w:left w:val="none" w:sz="0" w:space="0" w:color="000000"/>
+              <w:right w:val="none" w:sz="0" w:space="0" w:color="000000"/>
+            </w:tcBorders>
+            <w:shd w:val="clear" w:color="auto" w:fill="FFFFFF"/>
+            <w:tcMar>
+              <w:top w:w="0" w:type="dxa"/>
+              <w:bottom w:w="0" w:type="dxa"/>
+              <w:left w:w="0" w:type="dxa"/>
+              <w:right w:w="0" w:type="dxa"/>
+            </w:tcMar>
+            <w:vAlign w:val="top"/>
+          </w:tcPr>
+          <w:p>
+            <w:pPr>
+              <w:pStyle w:val="Normal"/>
+              <w:jc w:val="center"/>
+              <w:pBdr>
+                <w:bottom w:val="none" w:sz="0" w:space="0" w:color="000000"/>
+                <w:top w:val="none" w:sz="0" w:space="0" w:color="000000"/>
+                <w:left w:val="none" w:sz="0" w:space="0" w:color="000000"/>
+                <w:right w:val="none" w:sz="0" w:space="0" w:color="000000"/>
+              </w:pBdr>
+              <w:spacing w:after="100" w:before="100" w:line="240"/>
+              <w:ind w:left="100" w:right="100" w:firstLine="0" w:firstLineChars="0"/>
+            </w:pPr>
+            <w:r xmlns:w="http://schemas.openxmlformats.org/wordprocessingml/2006/main" xmlns:wp="http://schemas.openxmlformats.org/drawingml/2006/wordprocessingDrawing" xmlns:r="http://schemas.openxmlformats.org/officeDocument/2006/relationships" xmlns:w14="http://schemas.microsoft.com/office/word/2010/wordml">
+              <w:rPr>
+                <w:rFonts w:ascii="Helvetica" w:hAnsi="Helvetica" w:eastAsia="Helvetica" w:cs="Helvetica"/>
+                <w:i w:val="false"/>
+                <w:b w:val="false"/>
+                <w:u w:val="none"/>
+                <w:sz w:val="22"/>
+                <w:szCs w:val="22"/>
+                <w:color w:val="000000"/>
+              </w:rPr>
+              <w:t xml:space="preserve">0.5</w:t>
+            </w:r>
+          </w:p>
+        </w:tc>
+      </w:tr>
+      <w:tr>
+        <w:trPr>
+          <w:trHeight w:val="360" w:hRule="auto"/>
+        </w:trPr>
+        footer 1
+        <w:tc>
+          <w:tcPr>
+            <w:gridSpan w:val="4"/>
+            <w:tcBorders>
+              <w:bottom w:val="none" w:sz="0" w:space="0" w:color="FFFFFF"/>
+              <w:top w:val="single" w:sz="8" w:space="0" w:color="000000"/>
+              <w:left w:val="none" w:sz="0" w:space="0" w:color="FFFFFF"/>
+              <w:right w:val="none" w:sz="0" w:space="0" w:color="FFFFFF"/>
+            </w:tcBorders>
+            <w:shd w:val="clear" w:color="auto" w:fill="FFFFFF"/>
+            <w:tcMar>
+              <w:top w:w="0" w:type="dxa"/>
+              <w:bottom w:w="0" w:type="dxa"/>
+              <w:left w:w="0" w:type="dxa"/>
+              <w:right w:w="0" w:type="dxa"/>
+            </w:tcMar>
+            <w:vAlign w:val="center"/>
+          </w:tcPr>
+          <w:p>
+            <w:pPr>
+              <w:pStyle w:val="Normal"/>
+              <w:jc w:val="left"/>
+              <w:pBdr>
+                <w:bottom w:val="none" w:sz="0" w:space="0" w:color="000000"/>
+                <w:top w:val="none" w:sz="0" w:space="0" w:color="000000"/>
+                <w:left w:val="none" w:sz="0" w:space="0" w:color="000000"/>
+                <w:right w:val="none" w:sz="0" w:space="0" w:color="000000"/>
+              </w:pBdr>
+              <w:spacing w:after="100" w:before="100" w:line="240"/>
+              <w:ind w:left="100" w:right="100" w:firstLine="0" w:firstLineChars="0"/>
+            </w:pPr>
+            <w:r xmlns:w="http://schemas.openxmlformats.org/wordprocessingml/2006/main" xmlns:wp="http://schemas.openxmlformats.org/drawingml/2006/wordprocessingDrawing" xmlns:r="http://schemas.openxmlformats.org/officeDocument/2006/relationships" xmlns:w14="http://schemas.microsoft.com/office/word/2010/wordml">
+              <w:rPr>
+                <w:rFonts w:ascii="Helvetica" w:hAnsi="Helvetica" w:eastAsia="Helvetica" w:cs="Helvetica"/>
+                <w:i w:val="false"/>
+                <w:b w:val="false"/>
+                <w:u w:val="none"/>
+                <w:vertAlign w:val="superscript"/>
+                <w:sz w:val="22"/>
+                <w:szCs w:val="22"/>
+                <w:color w:val="000000"/>
+              </w:rPr>
+              <w:t xml:space="preserve">1</w:t>
+            </w:r>
+            <w:r xmlns:w="http://schemas.openxmlformats.org/wordprocessingml/2006/main" xmlns:wp="http://schemas.openxmlformats.org/drawingml/2006/wordprocessingDrawing" xmlns:r="http://schemas.openxmlformats.org/officeDocument/2006/relationships" xmlns:w14="http://schemas.microsoft.com/office/word/2010/wordml">
+              <w:rPr>
+                <w:rFonts w:ascii="Helvetica" w:hAnsi="Helvetica" w:eastAsia="Helvetica" w:cs="Helvetica"/>
+                <w:i w:val="false"/>
+                <w:b w:val="false"/>
+                <w:u w:val="none"/>
+                <w:sz w:val="22"/>
+                <w:szCs w:val="22"/>
+                <w:color w:val="000000"/>
+              </w:rPr>
+              <w:t xml:space="preserve">IRR = Incidence Rate Ratio, CI = Confidence Interval</w:t>
+            </w:r>
+          </w:p>
+        </w:tc>
+      </w:tr>
+    </w:tbl>
+    <w:p>
+      <w:pPr>
+        <w:pStyle w:val="BodyText"/>
+      </w:pPr>
+      <w:r>
+        <w:drawing>
+          <wp:inline>
+            <wp:extent cx="5334000" cy="4267200"/>
+            <wp:effectExtent b="0" l="0" r="0" t="0"/>
+            <wp:docPr descr="" title="" id="25" name="Picture"/>
+            <a:graphic>
+              <a:graphicData uri="http://schemas.openxmlformats.org/drawingml/2006/picture">
+                <pic:pic>
+                  <pic:nvPicPr>
+                    <pic:cNvPr descr="02_Inferential-report_files/figure-docx/unnamed-chunk-5-1.png" id="26" name="Picture"/>
+                    <pic:cNvPicPr>
+                      <a:picLocks noChangeArrowheads="1" noChangeAspect="1"/>
+                    </pic:cNvPicPr>
+                  </pic:nvPicPr>
+                  <pic:blipFill>
+                    <a:blip r:embed="rId24"/>
+                    <a:stretch>
+                      <a:fillRect/>
+                    </a:stretch>
+                  </pic:blipFill>
+                  <pic:spPr bwMode="auto">
+                    <a:xfrm>
+                      <a:off x="0" y="0"/>
+                      <a:ext cx="5334000" cy="4267200"/>
+                    </a:xfrm>
+                    <a:prstGeom prst="rect">
+                      <a:avLst/>
+                    </a:prstGeom>
+                    <a:noFill/>
+                    <a:ln w="9525">
+                      <a:noFill/>
+                      <a:headEnd/>
+                      <a:tailEnd/>
+                    </a:ln>
+                  </pic:spPr>
+                </pic:pic>
+              </a:graphicData>
+            </a:graphic>
+          </wp:inline>
+        </w:drawing>
+      </w:r>
+    </w:p>
+    <w:bookmarkEnd w:id="27"/>
+    <w:bookmarkEnd w:id="28"/>
+    <w:bookmarkStart w:id="36" w:name="by-category"/>
     <w:p>
       <w:pPr>
         <w:pStyle w:val="Heading2"/>
@@ -4451,18 +6986,18 @@
           <wp:inline>
             <wp:extent cx="5334000" cy="4267200"/>
             <wp:effectExtent b="0" l="0" r="0" t="0"/>
-            <wp:docPr descr="" title="" id="26" name="Picture"/>
+            <wp:docPr descr="" title="" id="30" name="Picture"/>
             <a:graphic>
               <a:graphicData uri="http://schemas.openxmlformats.org/drawingml/2006/picture">
                 <pic:pic>
                   <pic:nvPicPr>
-                    <pic:cNvPr descr="02_Inferential-report_files/figure-docx/unnamed-chunk-7-1.png" id="27" name="Picture"/>
+                    <pic:cNvPr descr="02_Inferential-report_files/figure-docx/unnamed-chunk-8-1.png" id="31" name="Picture"/>
                     <pic:cNvPicPr>
                       <a:picLocks noChangeArrowheads="1" noChangeAspect="1"/>
                     </pic:cNvPicPr>
                   </pic:nvPicPr>
                   <pic:blipFill>
-                    <a:blip r:embed="rId25"/>
+                    <a:blip r:embed="rId29"/>
                     <a:stretch>
                       <a:fillRect/>
                     </a:stretch>
@@ -4489,7 +7024,7 @@
         </w:drawing>
       </w:r>
     </w:p>
-    <w:bookmarkStart w:id="31" w:name="controlling-for-university"/>
+    <w:bookmarkStart w:id="35" w:name="controlling-for-university"/>
     <w:p>
       <w:pPr>
         <w:pStyle w:val="Heading3"/>
@@ -8191,18 +10726,18 @@
           <wp:inline>
             <wp:extent cx="5334000" cy="4267200"/>
             <wp:effectExtent b="0" l="0" r="0" t="0"/>
-            <wp:docPr descr="" title="" id="29" name="Picture"/>
+            <wp:docPr descr="" title="" id="33" name="Picture"/>
             <a:graphic>
               <a:graphicData uri="http://schemas.openxmlformats.org/drawingml/2006/picture">
                 <pic:pic>
                   <pic:nvPicPr>
-                    <pic:cNvPr descr="02_Inferential-report_files/figure-docx/unnamed-chunk-10-1.png" id="30" name="Picture"/>
+                    <pic:cNvPr descr="02_Inferential-report_files/figure-docx/unnamed-chunk-11-1.png" id="34" name="Picture"/>
                     <pic:cNvPicPr>
                       <a:picLocks noChangeArrowheads="1" noChangeAspect="1"/>
                     </pic:cNvPicPr>
                   </pic:nvPicPr>
                   <pic:blipFill>
-                    <a:blip r:embed="rId28"/>
+                    <a:blip r:embed="rId32"/>
                     <a:stretch>
                       <a:fillRect/>
                     </a:stretch>
@@ -8229,10 +10764,10 @@
         </w:drawing>
       </w:r>
     </w:p>
-    <w:bookmarkEnd w:id="31"/>
-    <w:bookmarkEnd w:id="32"/>
-    <w:bookmarkEnd w:id="33"/>
-    <w:bookmarkStart w:id="42" w:name="positive-interactions"/>
+    <w:bookmarkEnd w:id="35"/>
+    <w:bookmarkEnd w:id="36"/>
+    <w:bookmarkEnd w:id="37"/>
+    <w:bookmarkStart w:id="46" w:name="positive-interactions"/>
     <w:p>
       <w:pPr>
         <w:pStyle w:val="Heading1"/>
@@ -8241,7 +10776,7 @@
         <w:t xml:space="preserve">2. Positive interactions</w:t>
       </w:r>
     </w:p>
-    <w:bookmarkStart w:id="41" w:name="by-category-1"/>
+    <w:bookmarkStart w:id="45" w:name="by-category-1"/>
     <w:p>
       <w:pPr>
         <w:pStyle w:val="Heading2"/>
@@ -9948,18 +12483,18 @@
           <wp:inline>
             <wp:extent cx="5334000" cy="4267200"/>
             <wp:effectExtent b="0" l="0" r="0" t="0"/>
-            <wp:docPr descr="" title="" id="35" name="Picture"/>
+            <wp:docPr descr="" title="" id="39" name="Picture"/>
             <a:graphic>
               <a:graphicData uri="http://schemas.openxmlformats.org/drawingml/2006/picture">
                 <pic:pic>
                   <pic:nvPicPr>
-                    <pic:cNvPr descr="02_Inferential-report_files/figure-docx/unnamed-chunk-12-1.png" id="36" name="Picture"/>
+                    <pic:cNvPr descr="02_Inferential-report_files/figure-docx/unnamed-chunk-13-1.png" id="40" name="Picture"/>
                     <pic:cNvPicPr>
                       <a:picLocks noChangeArrowheads="1" noChangeAspect="1"/>
                     </pic:cNvPicPr>
                   </pic:nvPicPr>
                   <pic:blipFill>
-                    <a:blip r:embed="rId34"/>
+                    <a:blip r:embed="rId38"/>
                     <a:stretch>
                       <a:fillRect/>
                     </a:stretch>
@@ -9986,7 +12521,7 @@
         </w:drawing>
       </w:r>
     </w:p>
-    <w:bookmarkStart w:id="40" w:name="controlling-for-university-1"/>
+    <w:bookmarkStart w:id="44" w:name="controlling-for-university-1"/>
     <w:p>
       <w:pPr>
         <w:pStyle w:val="Heading3"/>
@@ -13654,18 +16189,18 @@
           <wp:inline>
             <wp:extent cx="5334000" cy="4267200"/>
             <wp:effectExtent b="0" l="0" r="0" t="0"/>
-            <wp:docPr descr="" title="" id="38" name="Picture"/>
+            <wp:docPr descr="" title="" id="42" name="Picture"/>
             <a:graphic>
               <a:graphicData uri="http://schemas.openxmlformats.org/drawingml/2006/picture">
                 <pic:pic>
                   <pic:nvPicPr>
-                    <pic:cNvPr descr="02_Inferential-report_files/figure-docx/unnamed-chunk-13-1.png" id="39" name="Picture"/>
+                    <pic:cNvPr descr="02_Inferential-report_files/figure-docx/unnamed-chunk-14-1.png" id="43" name="Picture"/>
                     <pic:cNvPicPr>
                       <a:picLocks noChangeArrowheads="1" noChangeAspect="1"/>
                     </pic:cNvPicPr>
                   </pic:nvPicPr>
                   <pic:blipFill>
-                    <a:blip r:embed="rId37"/>
+                    <a:blip r:embed="rId41"/>
                     <a:stretch>
                       <a:fillRect/>
                     </a:stretch>
@@ -13692,10 +16227,10 @@
         </w:drawing>
       </w:r>
     </w:p>
-    <w:bookmarkEnd w:id="40"/>
-    <w:bookmarkEnd w:id="41"/>
-    <w:bookmarkEnd w:id="42"/>
-    <w:bookmarkStart w:id="51" w:name="negative-interactions"/>
+    <w:bookmarkEnd w:id="44"/>
+    <w:bookmarkEnd w:id="45"/>
+    <w:bookmarkEnd w:id="46"/>
+    <w:bookmarkStart w:id="55" w:name="negative-interactions"/>
     <w:p>
       <w:pPr>
         <w:pStyle w:val="Heading1"/>
@@ -13704,7 +16239,7 @@
         <w:t xml:space="preserve">3. Negative interactions</w:t>
       </w:r>
     </w:p>
-    <w:bookmarkStart w:id="50" w:name="by-category-2"/>
+    <w:bookmarkStart w:id="54" w:name="by-category-2"/>
     <w:p>
       <w:pPr>
         <w:pStyle w:val="Heading2"/>
@@ -15396,18 +17931,18 @@
           <wp:inline>
             <wp:extent cx="5334000" cy="4267200"/>
             <wp:effectExtent b="0" l="0" r="0" t="0"/>
-            <wp:docPr descr="" title="" id="44" name="Picture"/>
+            <wp:docPr descr="" title="" id="48" name="Picture"/>
             <a:graphic>
               <a:graphicData uri="http://schemas.openxmlformats.org/drawingml/2006/picture">
                 <pic:pic>
                   <pic:nvPicPr>
-                    <pic:cNvPr descr="02_Inferential-report_files/figure-docx/unnamed-chunk-15-1.png" id="45" name="Picture"/>
+                    <pic:cNvPr descr="02_Inferential-report_files/figure-docx/unnamed-chunk-16-1.png" id="49" name="Picture"/>
                     <pic:cNvPicPr>
                       <a:picLocks noChangeArrowheads="1" noChangeAspect="1"/>
                     </pic:cNvPicPr>
                   </pic:nvPicPr>
                   <pic:blipFill>
-                    <a:blip r:embed="rId43"/>
+                    <a:blip r:embed="rId47"/>
                     <a:stretch>
                       <a:fillRect/>
                     </a:stretch>
@@ -15434,7 +17969,7 @@
         </w:drawing>
       </w:r>
     </w:p>
-    <w:bookmarkStart w:id="49" w:name="controlling-for-university-2"/>
+    <w:bookmarkStart w:id="53" w:name="controlling-for-university-2"/>
     <w:p>
       <w:pPr>
         <w:pStyle w:val="Heading3"/>
@@ -19102,18 +21637,18 @@
           <wp:inline>
             <wp:extent cx="5334000" cy="4267200"/>
             <wp:effectExtent b="0" l="0" r="0" t="0"/>
-            <wp:docPr descr="" title="" id="47" name="Picture"/>
+            <wp:docPr descr="" title="" id="51" name="Picture"/>
             <a:graphic>
               <a:graphicData uri="http://schemas.openxmlformats.org/drawingml/2006/picture">
                 <pic:pic>
                   <pic:nvPicPr>
-                    <pic:cNvPr descr="02_Inferential-report_files/figure-docx/unnamed-chunk-16-1.png" id="48" name="Picture"/>
+                    <pic:cNvPr descr="02_Inferential-report_files/figure-docx/unnamed-chunk-17-1.png" id="52" name="Picture"/>
                     <pic:cNvPicPr>
                       <a:picLocks noChangeArrowheads="1" noChangeAspect="1"/>
                     </pic:cNvPicPr>
                   </pic:nvPicPr>
                   <pic:blipFill>
-                    <a:blip r:embed="rId46"/>
+                    <a:blip r:embed="rId50"/>
                     <a:stretch>
                       <a:fillRect/>
                     </a:stretch>
@@ -19140,9 +21675,9 @@
         </w:drawing>
       </w:r>
     </w:p>
-    <w:bookmarkEnd w:id="49"/>
-    <w:bookmarkEnd w:id="50"/>
-    <w:bookmarkEnd w:id="51"/>
+    <w:bookmarkEnd w:id="53"/>
+    <w:bookmarkEnd w:id="54"/>
+    <w:bookmarkEnd w:id="55"/>
     <w:sectPr/>
   </w:body>
 </w:document>

</xml_diff>